<commit_message>
pre para drugiej klasy
</commit_message>
<xml_diff>
--- a/Docsy/Inżynierka.docx
+++ b/Docsy/Inżynierka.docx
@@ -305,7 +305,15 @@
           <w:sz w:val="24"/>
           <w:szCs w:val="24"/>
         </w:rPr>
-        <w:t>Dobór Siłownika</w:t>
+        <w:t>Wstępny d</w:t>
+      </w:r>
+      <w:r>
+        <w:rPr>
+          <w:rFonts w:ascii="Times New Roman" w:hAnsi="Times New Roman" w:cs="Times New Roman"/>
+          <w:sz w:val="24"/>
+          <w:szCs w:val="24"/>
+        </w:rPr>
+        <w:t>obór Siłownika</w:t>
       </w:r>
     </w:p>
     <w:p>
@@ -437,6 +445,144 @@
           <w:szCs w:val="24"/>
         </w:rPr>
         <w:t>dynamiczna</w:t>
+      </w:r>
+    </w:p>
+    <w:p>
+      <w:pPr>
+        <w:pStyle w:val="Akapitzlist"/>
+        <w:numPr>
+          <w:ilvl w:val="2"/>
+          <w:numId w:val="5"/>
+        </w:numPr>
+        <w:jc w:val="both"/>
+        <w:rPr>
+          <w:rFonts w:ascii="Times New Roman" w:hAnsi="Times New Roman" w:cs="Times New Roman"/>
+          <w:sz w:val="24"/>
+          <w:szCs w:val="24"/>
+        </w:rPr>
+      </w:pPr>
+      <w:r>
+        <w:rPr>
+          <w:rFonts w:ascii="Times New Roman" w:hAnsi="Times New Roman" w:cs="Times New Roman"/>
+          <w:sz w:val="24"/>
+          <w:szCs w:val="24"/>
+        </w:rPr>
+        <w:t>Model</w:t>
+      </w:r>
+    </w:p>
+    <w:p>
+      <w:pPr>
+        <w:pStyle w:val="Akapitzlist"/>
+        <w:numPr>
+          <w:ilvl w:val="2"/>
+          <w:numId w:val="5"/>
+        </w:numPr>
+        <w:jc w:val="both"/>
+        <w:rPr>
+          <w:rFonts w:ascii="Times New Roman" w:hAnsi="Times New Roman" w:cs="Times New Roman"/>
+          <w:sz w:val="24"/>
+          <w:szCs w:val="24"/>
+        </w:rPr>
+      </w:pPr>
+      <w:r>
+        <w:rPr>
+          <w:rFonts w:ascii="Times New Roman" w:hAnsi="Times New Roman" w:cs="Times New Roman"/>
+          <w:sz w:val="24"/>
+          <w:szCs w:val="24"/>
+        </w:rPr>
+        <w:t>Zadanie odwrotne kinematyki</w:t>
+      </w:r>
+    </w:p>
+    <w:p>
+      <w:pPr>
+        <w:pStyle w:val="Akapitzlist"/>
+        <w:numPr>
+          <w:ilvl w:val="2"/>
+          <w:numId w:val="5"/>
+        </w:numPr>
+        <w:jc w:val="both"/>
+        <w:rPr>
+          <w:rFonts w:ascii="Times New Roman" w:hAnsi="Times New Roman" w:cs="Times New Roman"/>
+          <w:sz w:val="24"/>
+          <w:szCs w:val="24"/>
+        </w:rPr>
+      </w:pPr>
+      <w:r>
+        <w:rPr>
+          <w:rFonts w:ascii="Times New Roman" w:hAnsi="Times New Roman" w:cs="Times New Roman"/>
+          <w:sz w:val="24"/>
+          <w:szCs w:val="24"/>
+        </w:rPr>
+        <w:t>Zadanie proste kinematyki</w:t>
+      </w:r>
+    </w:p>
+    <w:p>
+      <w:pPr>
+        <w:pStyle w:val="Akapitzlist"/>
+        <w:numPr>
+          <w:ilvl w:val="1"/>
+          <w:numId w:val="5"/>
+        </w:numPr>
+        <w:jc w:val="both"/>
+        <w:rPr>
+          <w:rFonts w:ascii="Times New Roman" w:hAnsi="Times New Roman" w:cs="Times New Roman"/>
+          <w:sz w:val="24"/>
+          <w:szCs w:val="24"/>
+        </w:rPr>
+      </w:pPr>
+      <w:r>
+        <w:rPr>
+          <w:rFonts w:ascii="Times New Roman" w:hAnsi="Times New Roman" w:cs="Times New Roman"/>
+          <w:sz w:val="24"/>
+          <w:szCs w:val="24"/>
+        </w:rPr>
+        <w:t>Dobór Elementów</w:t>
+      </w:r>
+    </w:p>
+    <w:p>
+      <w:pPr>
+        <w:pStyle w:val="Akapitzlist"/>
+        <w:numPr>
+          <w:ilvl w:val="2"/>
+          <w:numId w:val="5"/>
+        </w:numPr>
+        <w:jc w:val="both"/>
+        <w:rPr>
+          <w:rFonts w:ascii="Times New Roman" w:hAnsi="Times New Roman" w:cs="Times New Roman"/>
+          <w:sz w:val="24"/>
+          <w:szCs w:val="24"/>
+        </w:rPr>
+      </w:pPr>
+      <w:r>
+        <w:rPr>
+          <w:rFonts w:ascii="Times New Roman" w:hAnsi="Times New Roman" w:cs="Times New Roman"/>
+          <w:sz w:val="24"/>
+          <w:szCs w:val="24"/>
+        </w:rPr>
+        <w:t>Dobór siłownika</w:t>
+      </w:r>
+    </w:p>
+    <w:p>
+      <w:pPr>
+        <w:pStyle w:val="Akapitzlist"/>
+        <w:numPr>
+          <w:ilvl w:val="2"/>
+          <w:numId w:val="5"/>
+        </w:numPr>
+        <w:jc w:val="both"/>
+        <w:rPr>
+          <w:rFonts w:ascii="Times New Roman" w:hAnsi="Times New Roman" w:cs="Times New Roman"/>
+          <w:sz w:val="24"/>
+          <w:szCs w:val="24"/>
+        </w:rPr>
+      </w:pPr>
+      <w:r>
+        <w:rPr>
+          <w:rFonts w:ascii="Times New Roman" w:hAnsi="Times New Roman" w:cs="Times New Roman"/>
+          <w:sz w:val="24"/>
+          <w:szCs w:val="24"/>
+        </w:rPr>
+        <w:t>Dobór par obrotowych</w:t>
       </w:r>
     </w:p>
     <w:p>
@@ -7412,7 +7558,31 @@
           <w:sz w:val="24"/>
           <w:szCs w:val="24"/>
         </w:rPr>
-        <w:t xml:space="preserve"> Punkty zaczepu siłownikó</w:t>
+        <w:t xml:space="preserve"> </w:t>
+      </w:r>
+      <w:commentRangeStart w:id="1"/>
+      <w:r>
+        <w:rPr>
+          <w:rFonts w:ascii="Times New Roman" w:hAnsi="Times New Roman" w:cs="Times New Roman"/>
+          <w:sz w:val="24"/>
+          <w:szCs w:val="24"/>
+        </w:rPr>
+        <w:t>Punkty</w:t>
+      </w:r>
+      <w:commentRangeEnd w:id="1"/>
+      <w:r>
+        <w:rPr>
+          <w:rStyle w:val="Odwoaniedokomentarza"/>
+        </w:rPr>
+        <w:commentReference w:id="1"/>
+      </w:r>
+      <w:r>
+        <w:rPr>
+          <w:rFonts w:ascii="Times New Roman" w:hAnsi="Times New Roman" w:cs="Times New Roman"/>
+          <w:sz w:val="24"/>
+          <w:szCs w:val="24"/>
+        </w:rPr>
+        <w:t xml:space="preserve"> zaczepu siłownikó</w:t>
       </w:r>
       <w:r>
         <w:rPr>
@@ -7602,7 +7772,7 @@
         </w:rPr>
         <w:t xml:space="preserve">rozdziale </w:t>
       </w:r>
-      <w:commentRangeStart w:id="1"/>
+      <w:commentRangeStart w:id="2"/>
       <w:r>
         <w:rPr>
           <w:rFonts w:ascii="Times New Roman" w:hAnsi="Times New Roman" w:cs="Times New Roman"/>
@@ -7619,12 +7789,12 @@
         </w:rPr>
         <w:t xml:space="preserve"> </w:t>
       </w:r>
-      <w:commentRangeEnd w:id="1"/>
+      <w:commentRangeEnd w:id="2"/>
       <w:r>
         <w:rPr>
           <w:rStyle w:val="Odwoaniedokomentarza"/>
         </w:rPr>
-        <w:commentReference w:id="1"/>
+        <w:commentReference w:id="2"/>
       </w:r>
       <w:r>
         <w:rPr>
@@ -10172,7 +10342,25 @@
           <w:sz w:val="24"/>
           <w:szCs w:val="24"/>
         </w:rPr>
-        <w:t>2.3 Dobór siłownika</w:t>
+        <w:t xml:space="preserve">2.3 </w:t>
+      </w:r>
+      <w:r>
+        <w:rPr>
+          <w:rFonts w:ascii="Times New Roman" w:hAnsi="Times New Roman" w:cs="Times New Roman"/>
+          <w:b/>
+          <w:sz w:val="24"/>
+          <w:szCs w:val="24"/>
+        </w:rPr>
+        <w:t>Wstępny d</w:t>
+      </w:r>
+      <w:r>
+        <w:rPr>
+          <w:rFonts w:ascii="Times New Roman" w:hAnsi="Times New Roman" w:cs="Times New Roman"/>
+          <w:b/>
+          <w:sz w:val="24"/>
+          <w:szCs w:val="24"/>
+        </w:rPr>
+        <w:t>obór siłownika</w:t>
       </w:r>
     </w:p>
     <w:p>
@@ -18155,7 +18343,7 @@
         </w:rPr>
         <w:t xml:space="preserve">płaszczyźnie xy, </w:t>
       </w:r>
-      <w:commentRangeStart w:id="2"/>
+      <w:commentRangeStart w:id="3"/>
       <w:r>
         <w:rPr>
           <w:rFonts w:ascii="Times New Roman" w:eastAsiaTheme="minorEastAsia" w:hAnsi="Times New Roman" w:cs="Times New Roman"/>
@@ -18164,12 +18352,12 @@
         </w:rPr>
         <w:t>wierząc</w:t>
       </w:r>
-      <w:commentRangeEnd w:id="2"/>
+      <w:commentRangeEnd w:id="3"/>
       <w:r>
         <w:rPr>
           <w:rStyle w:val="Odwoaniedokomentarza"/>
         </w:rPr>
-        <w:commentReference w:id="2"/>
+        <w:commentReference w:id="3"/>
       </w:r>
       <w:r>
         <w:rPr>
@@ -18433,17 +18621,7 @@
           <w:sz w:val="24"/>
           <w:szCs w:val="24"/>
         </w:rPr>
-        <w:t>(punkt G</w:t>
-      </w:r>
-      <w:bookmarkStart w:id="3" w:name="_GoBack"/>
-      <w:bookmarkEnd w:id="3"/>
-      <w:r>
-        <w:rPr>
-          <w:rFonts w:ascii="Times New Roman" w:hAnsi="Times New Roman" w:cs="Times New Roman"/>
-          <w:sz w:val="24"/>
-          <w:szCs w:val="24"/>
-        </w:rPr>
-        <w:t xml:space="preserve"> utworzony prze końcówkę wektora </w:t>
+        <w:t xml:space="preserve">(punkt G utworzony prze końcówkę wektora </w:t>
       </w:r>
       <w:r>
         <w:rPr>
@@ -19198,6 +19376,7 @@
     </w:p>
     <w:p>
       <w:pPr>
+        <w:ind w:firstLine="708"/>
         <w:rPr>
           <w:rFonts w:ascii="Times New Roman" w:hAnsi="Times New Roman" w:cs="Times New Roman"/>
           <w:b/>
@@ -20122,7 +20301,11 @@
     </w:tbl>
     <w:p>
       <w:pPr>
-        <w:ind w:firstLine="708"/>
+        <w:pStyle w:val="Akapitzlist"/>
+        <w:numPr>
+          <w:ilvl w:val="1"/>
+          <w:numId w:val="5"/>
+        </w:numPr>
         <w:rPr>
           <w:rFonts w:ascii="Times New Roman" w:hAnsi="Times New Roman" w:cs="Times New Roman"/>
           <w:b/>
@@ -20138,7 +20321,7 @@
           <w:szCs w:val="24"/>
         </w:rPr>
         <w:lastRenderedPageBreak/>
-        <w:t xml:space="preserve">2.5 </w:t>
+        <w:t>Analiza</w:t>
       </w:r>
       <w:r>
         <w:rPr>
@@ -20147,16 +20330,42 @@
           <w:sz w:val="24"/>
           <w:szCs w:val="24"/>
         </w:rPr>
-        <w:t>Analiza</w:t>
-      </w:r>
-      <w:r>
+        <w:t xml:space="preserve"> dynamiczna</w:t>
+      </w:r>
+    </w:p>
+    <w:p>
+      <w:pPr>
+        <w:ind w:left="708"/>
         <w:rPr>
           <w:rFonts w:ascii="Times New Roman" w:hAnsi="Times New Roman" w:cs="Times New Roman"/>
           <w:b/>
           <w:sz w:val="24"/>
           <w:szCs w:val="24"/>
         </w:rPr>
-        <w:t xml:space="preserve"> dynamiczna</w:t>
+      </w:pPr>
+    </w:p>
+    <w:p>
+      <w:pPr>
+        <w:pStyle w:val="Akapitzlist"/>
+        <w:numPr>
+          <w:ilvl w:val="2"/>
+          <w:numId w:val="5"/>
+        </w:numPr>
+        <w:rPr>
+          <w:rFonts w:ascii="Times New Roman" w:hAnsi="Times New Roman" w:cs="Times New Roman"/>
+          <w:b/>
+          <w:sz w:val="24"/>
+          <w:szCs w:val="24"/>
+        </w:rPr>
+      </w:pPr>
+      <w:r>
+        <w:rPr>
+          <w:rFonts w:ascii="Times New Roman" w:hAnsi="Times New Roman" w:cs="Times New Roman"/>
+          <w:b/>
+          <w:sz w:val="24"/>
+          <w:szCs w:val="24"/>
+        </w:rPr>
+        <w:t>Model</w:t>
       </w:r>
     </w:p>
     <w:p>
@@ -20715,6 +20924,7 @@
           <w:szCs w:val="24"/>
           <w:lang w:eastAsia="pl-PL"/>
         </w:rPr>
+        <w:lastRenderedPageBreak/>
         <w:drawing>
           <wp:inline distT="0" distB="0" distL="0" distR="0" wp14:anchorId="5E3C9405" wp14:editId="77298012">
             <wp:extent cx="3228975" cy="1683985"/>
@@ -20780,7 +20990,6 @@
           <w:sz w:val="24"/>
           <w:szCs w:val="24"/>
         </w:rPr>
-        <w:lastRenderedPageBreak/>
         <w:t>Rys. 2.11 Środek układu odniesienia platformy</w:t>
       </w:r>
     </w:p>
@@ -21060,167 +21269,23 @@
           <w:sz w:val="24"/>
           <w:szCs w:val="24"/>
         </w:rPr>
-        <w:t>Sztywne połączenie pomiędzy osobą a krzesłem</w:t>
-      </w:r>
-      <w:r>
-        <w:rPr>
-          <w:rFonts w:ascii="Times New Roman" w:hAnsi="Times New Roman" w:cs="Times New Roman"/>
-          <w:sz w:val="24"/>
-          <w:szCs w:val="24"/>
-        </w:rPr>
-        <w:t xml:space="preserve"> i  </w:t>
-      </w:r>
-      <w:r>
-        <w:rPr>
-          <w:rFonts w:ascii="Times New Roman" w:hAnsi="Times New Roman" w:cs="Times New Roman"/>
-          <w:sz w:val="24"/>
-          <w:szCs w:val="24"/>
-        </w:rPr>
-        <w:t>krzesłem a platformą, wykorzystujące połączenie typu „Spatial”</w:t>
-      </w:r>
-      <w:r>
-        <w:rPr>
-          <w:rFonts w:ascii="Times New Roman" w:hAnsi="Times New Roman" w:cs="Times New Roman"/>
-          <w:sz w:val="24"/>
-          <w:szCs w:val="24"/>
-        </w:rPr>
-        <w:t xml:space="preserve"> z  </w:t>
-      </w:r>
-      <w:r>
-        <w:rPr>
-          <w:rFonts w:ascii="Times New Roman" w:hAnsi="Times New Roman" w:cs="Times New Roman"/>
-          <w:sz w:val="24"/>
-          <w:szCs w:val="24"/>
-        </w:rPr>
-        <w:t>odebranym</w:t>
-      </w:r>
-      <w:r>
-        <w:rPr>
-          <w:rFonts w:ascii="Times New Roman" w:hAnsi="Times New Roman" w:cs="Times New Roman"/>
-          <w:sz w:val="24"/>
-          <w:szCs w:val="24"/>
-        </w:rPr>
-        <w:t xml:space="preserve">i </w:t>
-      </w:r>
-      <w:r>
-        <w:rPr>
-          <w:rFonts w:ascii="Times New Roman" w:hAnsi="Times New Roman" w:cs="Times New Roman"/>
-          <w:sz w:val="24"/>
-          <w:szCs w:val="24"/>
-        </w:rPr>
-        <w:t>wszystkim</w:t>
-      </w:r>
-      <w:r>
-        <w:rPr>
-          <w:rFonts w:ascii="Times New Roman" w:hAnsi="Times New Roman" w:cs="Times New Roman"/>
-          <w:sz w:val="24"/>
-          <w:szCs w:val="24"/>
-        </w:rPr>
-        <w:t xml:space="preserve">i </w:t>
-      </w:r>
-      <w:r>
-        <w:rPr>
-          <w:rFonts w:ascii="Times New Roman" w:hAnsi="Times New Roman" w:cs="Times New Roman"/>
-          <w:sz w:val="24"/>
-          <w:szCs w:val="24"/>
-        </w:rPr>
-        <w:t>stopniam</w:t>
-      </w:r>
-      <w:r>
-        <w:rPr>
-          <w:rFonts w:ascii="Times New Roman" w:hAnsi="Times New Roman" w:cs="Times New Roman"/>
-          <w:sz w:val="24"/>
-          <w:szCs w:val="24"/>
-        </w:rPr>
-        <w:t xml:space="preserve">i </w:t>
-      </w:r>
-      <w:r>
-        <w:rPr>
-          <w:rFonts w:ascii="Times New Roman" w:hAnsi="Times New Roman" w:cs="Times New Roman"/>
-          <w:sz w:val="24"/>
-          <w:szCs w:val="24"/>
-        </w:rPr>
-        <w:t>swobody. Zaletą wykorzystania połączenia „Spatial”</w:t>
-      </w:r>
-      <w:r>
-        <w:rPr>
-          <w:rFonts w:ascii="Times New Roman" w:hAnsi="Times New Roman" w:cs="Times New Roman"/>
-          <w:sz w:val="24"/>
-          <w:szCs w:val="24"/>
-        </w:rPr>
-        <w:t xml:space="preserve"> w  </w:t>
-      </w:r>
-      <w:r>
-        <w:rPr>
-          <w:rFonts w:ascii="Times New Roman" w:hAnsi="Times New Roman" w:cs="Times New Roman"/>
-          <w:sz w:val="24"/>
-          <w:szCs w:val="24"/>
-        </w:rPr>
-        <w:t>stosunku do „Welding”, które</w:t>
-      </w:r>
-      <w:r>
-        <w:rPr>
-          <w:rFonts w:ascii="Times New Roman" w:hAnsi="Times New Roman" w:cs="Times New Roman"/>
-          <w:sz w:val="24"/>
-          <w:szCs w:val="24"/>
-        </w:rPr>
-        <w:t xml:space="preserve"> w  </w:t>
-      </w:r>
-      <w:r>
-        <w:rPr>
-          <w:rFonts w:ascii="Times New Roman" w:hAnsi="Times New Roman" w:cs="Times New Roman"/>
-          <w:sz w:val="24"/>
-          <w:szCs w:val="24"/>
-        </w:rPr>
-        <w:t>domyśle odbiera wszystkie stopnie swobody, jest możliwość połączenia obiektó</w:t>
-      </w:r>
-      <w:r>
-        <w:rPr>
-          <w:rFonts w:ascii="Times New Roman" w:hAnsi="Times New Roman" w:cs="Times New Roman"/>
-          <w:sz w:val="24"/>
-          <w:szCs w:val="24"/>
-        </w:rPr>
-        <w:t>w w  </w:t>
-      </w:r>
-      <w:r>
-        <w:rPr>
-          <w:rFonts w:ascii="Times New Roman" w:hAnsi="Times New Roman" w:cs="Times New Roman"/>
-          <w:sz w:val="24"/>
-          <w:szCs w:val="24"/>
-        </w:rPr>
-        <w:t>pewnej odległośc</w:t>
-      </w:r>
-      <w:r>
-        <w:rPr>
-          <w:rFonts w:ascii="Times New Roman" w:hAnsi="Times New Roman" w:cs="Times New Roman"/>
-          <w:sz w:val="24"/>
-          <w:szCs w:val="24"/>
-        </w:rPr>
-        <w:t xml:space="preserve">i </w:t>
-      </w:r>
-      <w:r>
-        <w:rPr>
-          <w:rFonts w:ascii="Times New Roman" w:hAnsi="Times New Roman" w:cs="Times New Roman"/>
-          <w:sz w:val="24"/>
-          <w:szCs w:val="24"/>
-        </w:rPr>
-        <w:t>od siebie. Zapewniając</w:t>
-      </w:r>
-      <w:r>
-        <w:rPr>
-          <w:rFonts w:ascii="Times New Roman" w:hAnsi="Times New Roman" w:cs="Times New Roman"/>
-          <w:sz w:val="24"/>
-          <w:szCs w:val="24"/>
-        </w:rPr>
-        <w:t xml:space="preserve"> w  </w:t>
-      </w:r>
-      <w:r>
-        <w:rPr>
-          <w:rFonts w:ascii="Times New Roman" w:hAnsi="Times New Roman" w:cs="Times New Roman"/>
-          <w:sz w:val="24"/>
-          <w:szCs w:val="24"/>
-        </w:rPr>
-        <w:t>ten sposób przewidziane miejsce na elementy łączące.</w:t>
+        <w:t>Połączenie translacyjne wewnątrz każdego siłownika, pozwalające na wysuw tłoczyska. Zrealizowane za pomocą typu „Prismatic” odbierającym pięć stopni swobody.</w:t>
+      </w:r>
+      <w:r>
+        <w:rPr>
+          <w:rFonts w:ascii="Times New Roman" w:hAnsi="Times New Roman" w:cs="Times New Roman"/>
+          <w:sz w:val="24"/>
+          <w:szCs w:val="24"/>
+        </w:rPr>
+        <w:t xml:space="preserve"> Zadanie proste kinematyki zrealizowano sterując wysuwem tych połączeń.</w:t>
+      </w:r>
+      <w:r>
+        <w:rPr>
+          <w:rFonts w:ascii="Times New Roman" w:hAnsi="Times New Roman" w:cs="Times New Roman"/>
+          <w:sz w:val="24"/>
+          <w:szCs w:val="24"/>
+        </w:rPr>
+        <w:t xml:space="preserve"> </w:t>
       </w:r>
     </w:p>
     <w:p>
@@ -21243,6 +21308,189 @@
           <w:sz w:val="24"/>
           <w:szCs w:val="24"/>
         </w:rPr>
+        <w:t>Sztywne połączenie pomiędzy osobą a krzesłem</w:t>
+      </w:r>
+      <w:r>
+        <w:rPr>
+          <w:rFonts w:ascii="Times New Roman" w:hAnsi="Times New Roman" w:cs="Times New Roman"/>
+          <w:sz w:val="24"/>
+          <w:szCs w:val="24"/>
+        </w:rPr>
+        <w:t xml:space="preserve"> i  </w:t>
+      </w:r>
+      <w:r>
+        <w:rPr>
+          <w:rFonts w:ascii="Times New Roman" w:hAnsi="Times New Roman" w:cs="Times New Roman"/>
+          <w:sz w:val="24"/>
+          <w:szCs w:val="24"/>
+        </w:rPr>
+        <w:t>krzesłem a platformą, wykorzystujące połączenie typu „Spatial”</w:t>
+      </w:r>
+      <w:r>
+        <w:rPr>
+          <w:rFonts w:ascii="Times New Roman" w:hAnsi="Times New Roman" w:cs="Times New Roman"/>
+          <w:sz w:val="24"/>
+          <w:szCs w:val="24"/>
+        </w:rPr>
+        <w:t xml:space="preserve"> z  </w:t>
+      </w:r>
+      <w:r>
+        <w:rPr>
+          <w:rFonts w:ascii="Times New Roman" w:hAnsi="Times New Roman" w:cs="Times New Roman"/>
+          <w:sz w:val="24"/>
+          <w:szCs w:val="24"/>
+        </w:rPr>
+        <w:t>odebranym</w:t>
+      </w:r>
+      <w:r>
+        <w:rPr>
+          <w:rFonts w:ascii="Times New Roman" w:hAnsi="Times New Roman" w:cs="Times New Roman"/>
+          <w:sz w:val="24"/>
+          <w:szCs w:val="24"/>
+        </w:rPr>
+        <w:t xml:space="preserve">i </w:t>
+      </w:r>
+      <w:r>
+        <w:rPr>
+          <w:rFonts w:ascii="Times New Roman" w:hAnsi="Times New Roman" w:cs="Times New Roman"/>
+          <w:sz w:val="24"/>
+          <w:szCs w:val="24"/>
+        </w:rPr>
+        <w:t>wszystkim</w:t>
+      </w:r>
+      <w:r>
+        <w:rPr>
+          <w:rFonts w:ascii="Times New Roman" w:hAnsi="Times New Roman" w:cs="Times New Roman"/>
+          <w:sz w:val="24"/>
+          <w:szCs w:val="24"/>
+        </w:rPr>
+        <w:t xml:space="preserve">i </w:t>
+      </w:r>
+      <w:r>
+        <w:rPr>
+          <w:rFonts w:ascii="Times New Roman" w:hAnsi="Times New Roman" w:cs="Times New Roman"/>
+          <w:sz w:val="24"/>
+          <w:szCs w:val="24"/>
+        </w:rPr>
+        <w:t>stopniam</w:t>
+      </w:r>
+      <w:r>
+        <w:rPr>
+          <w:rFonts w:ascii="Times New Roman" w:hAnsi="Times New Roman" w:cs="Times New Roman"/>
+          <w:sz w:val="24"/>
+          <w:szCs w:val="24"/>
+        </w:rPr>
+        <w:t xml:space="preserve">i </w:t>
+      </w:r>
+      <w:r>
+        <w:rPr>
+          <w:rFonts w:ascii="Times New Roman" w:hAnsi="Times New Roman" w:cs="Times New Roman"/>
+          <w:sz w:val="24"/>
+          <w:szCs w:val="24"/>
+        </w:rPr>
+        <w:t>swobody. Zaletą wykorzystania połączenia „Spatial”</w:t>
+      </w:r>
+      <w:r>
+        <w:rPr>
+          <w:rFonts w:ascii="Times New Roman" w:hAnsi="Times New Roman" w:cs="Times New Roman"/>
+          <w:sz w:val="24"/>
+          <w:szCs w:val="24"/>
+        </w:rPr>
+        <w:t xml:space="preserve"> w  </w:t>
+      </w:r>
+      <w:r>
+        <w:rPr>
+          <w:rFonts w:ascii="Times New Roman" w:hAnsi="Times New Roman" w:cs="Times New Roman"/>
+          <w:sz w:val="24"/>
+          <w:szCs w:val="24"/>
+        </w:rPr>
+        <w:t>stosunku do „Welding”, które</w:t>
+      </w:r>
+      <w:r>
+        <w:rPr>
+          <w:rFonts w:ascii="Times New Roman" w:hAnsi="Times New Roman" w:cs="Times New Roman"/>
+          <w:sz w:val="24"/>
+          <w:szCs w:val="24"/>
+        </w:rPr>
+        <w:t xml:space="preserve"> w  </w:t>
+      </w:r>
+      <w:r>
+        <w:rPr>
+          <w:rFonts w:ascii="Times New Roman" w:hAnsi="Times New Roman" w:cs="Times New Roman"/>
+          <w:sz w:val="24"/>
+          <w:szCs w:val="24"/>
+        </w:rPr>
+        <w:t>domyśle odbiera wszystkie stopnie swobody, jest możliwość połączenia obiektó</w:t>
+      </w:r>
+      <w:r>
+        <w:rPr>
+          <w:rFonts w:ascii="Times New Roman" w:hAnsi="Times New Roman" w:cs="Times New Roman"/>
+          <w:sz w:val="24"/>
+          <w:szCs w:val="24"/>
+        </w:rPr>
+        <w:t>w w  </w:t>
+      </w:r>
+      <w:r>
+        <w:rPr>
+          <w:rFonts w:ascii="Times New Roman" w:hAnsi="Times New Roman" w:cs="Times New Roman"/>
+          <w:sz w:val="24"/>
+          <w:szCs w:val="24"/>
+        </w:rPr>
+        <w:t>pewnej odległośc</w:t>
+      </w:r>
+      <w:r>
+        <w:rPr>
+          <w:rFonts w:ascii="Times New Roman" w:hAnsi="Times New Roman" w:cs="Times New Roman"/>
+          <w:sz w:val="24"/>
+          <w:szCs w:val="24"/>
+        </w:rPr>
+        <w:t xml:space="preserve">i </w:t>
+      </w:r>
+      <w:r>
+        <w:rPr>
+          <w:rFonts w:ascii="Times New Roman" w:hAnsi="Times New Roman" w:cs="Times New Roman"/>
+          <w:sz w:val="24"/>
+          <w:szCs w:val="24"/>
+        </w:rPr>
+        <w:t>od siebie. Zapewniając</w:t>
+      </w:r>
+      <w:r>
+        <w:rPr>
+          <w:rFonts w:ascii="Times New Roman" w:hAnsi="Times New Roman" w:cs="Times New Roman"/>
+          <w:sz w:val="24"/>
+          <w:szCs w:val="24"/>
+        </w:rPr>
+        <w:t xml:space="preserve"> w  </w:t>
+      </w:r>
+      <w:r>
+        <w:rPr>
+          <w:rFonts w:ascii="Times New Roman" w:hAnsi="Times New Roman" w:cs="Times New Roman"/>
+          <w:sz w:val="24"/>
+          <w:szCs w:val="24"/>
+        </w:rPr>
+        <w:t>ten sposób przewidziane miejsce na elementy łączące.</w:t>
+      </w:r>
+    </w:p>
+    <w:p>
+      <w:pPr>
+        <w:pStyle w:val="Akapitzlist"/>
+        <w:numPr>
+          <w:ilvl w:val="0"/>
+          <w:numId w:val="22"/>
+        </w:numPr>
+        <w:jc w:val="both"/>
+        <w:rPr>
+          <w:rFonts w:ascii="Times New Roman" w:hAnsi="Times New Roman" w:cs="Times New Roman"/>
+          <w:sz w:val="24"/>
+          <w:szCs w:val="24"/>
+        </w:rPr>
+      </w:pPr>
+      <w:r>
+        <w:rPr>
+          <w:rFonts w:ascii="Times New Roman" w:hAnsi="Times New Roman" w:cs="Times New Roman"/>
+          <w:sz w:val="24"/>
+          <w:szCs w:val="24"/>
+        </w:rPr>
         <w:t xml:space="preserve">Połączenie pomiędzy platformą a ziemią. Potrzebne do </w:t>
       </w:r>
       <w:r>
@@ -21621,6 +21869,14 @@
         </w:rPr>
         <w:t xml:space="preserve"> sterowanie rotacją.</w:t>
       </w:r>
+      <w:r>
+        <w:rPr>
+          <w:rFonts w:ascii="Times New Roman" w:hAnsi="Times New Roman" w:cs="Times New Roman"/>
+          <w:sz w:val="24"/>
+          <w:szCs w:val="24"/>
+        </w:rPr>
+        <w:t xml:space="preserve"> Rotacja realizowana była wokół osi globalnych, względem początku układu platformy.</w:t>
+      </w:r>
     </w:p>
     <w:p>
       <w:pPr>
@@ -21634,6 +21890,22 @@
     </w:p>
     <w:p>
       <w:pPr>
+        <w:jc w:val="both"/>
+        <w:rPr>
+          <w:rFonts w:ascii="Times New Roman" w:hAnsi="Times New Roman" w:cs="Times New Roman"/>
+          <w:sz w:val="24"/>
+          <w:szCs w:val="24"/>
+        </w:rPr>
+      </w:pPr>
+    </w:p>
+    <w:p>
+      <w:pPr>
+        <w:pStyle w:val="Akapitzlist"/>
+        <w:numPr>
+          <w:ilvl w:val="2"/>
+          <w:numId w:val="5"/>
+        </w:numPr>
+        <w:jc w:val="both"/>
         <w:rPr>
           <w:rFonts w:ascii="Times New Roman" w:hAnsi="Times New Roman" w:cs="Times New Roman"/>
           <w:b/>
@@ -21641,19 +21913,150 @@
           <w:szCs w:val="24"/>
         </w:rPr>
       </w:pPr>
-    </w:p>
-    <w:p>
-      <w:pPr>
+      <w:r>
         <w:rPr>
           <w:rFonts w:ascii="Times New Roman" w:hAnsi="Times New Roman" w:cs="Times New Roman"/>
           <w:b/>
           <w:sz w:val="24"/>
           <w:szCs w:val="24"/>
         </w:rPr>
-      </w:pPr>
-    </w:p>
-    <w:p>
-      <w:pPr>
+        <w:t>Zadanie odwrotne kinematyki</w:t>
+      </w:r>
+    </w:p>
+    <w:p>
+      <w:pPr>
+        <w:ind w:firstLine="708"/>
+        <w:jc w:val="both"/>
+        <w:rPr>
+          <w:rFonts w:ascii="Times New Roman" w:hAnsi="Times New Roman" w:cs="Times New Roman"/>
+          <w:sz w:val="24"/>
+          <w:szCs w:val="24"/>
+        </w:rPr>
+      </w:pPr>
+      <w:r>
+        <w:rPr>
+          <w:rFonts w:ascii="Times New Roman" w:hAnsi="Times New Roman" w:cs="Times New Roman"/>
+          <w:sz w:val="24"/>
+          <w:szCs w:val="24"/>
+        </w:rPr>
+        <w:t>Na potrzeby zadania odwrotnego zdefiniowano ruch efektora w globalnym układzie współrzędnych</w:t>
+      </w:r>
+      <w:r>
+        <w:rPr>
+          <w:rFonts w:ascii="Times New Roman" w:hAnsi="Times New Roman" w:cs="Times New Roman"/>
+          <w:sz w:val="24"/>
+          <w:szCs w:val="24"/>
+        </w:rPr>
+        <w:t xml:space="preserve">. </w:t>
+      </w:r>
+      <w:r>
+        <w:rPr>
+          <w:rFonts w:ascii="Times New Roman" w:hAnsi="Times New Roman" w:cs="Times New Roman"/>
+          <w:sz w:val="24"/>
+          <w:szCs w:val="24"/>
+        </w:rPr>
+        <w:t>Trajektoria uzyskana została</w:t>
+      </w:r>
+      <w:r>
+        <w:rPr>
+          <w:rFonts w:ascii="Times New Roman" w:hAnsi="Times New Roman" w:cs="Times New Roman"/>
+          <w:sz w:val="24"/>
+          <w:szCs w:val="24"/>
+        </w:rPr>
+        <w:t xml:space="preserve"> nakładając na siebie pięć ruchów</w:t>
+      </w:r>
+      <w:r>
+        <w:rPr>
+          <w:rFonts w:ascii="Times New Roman" w:hAnsi="Times New Roman" w:cs="Times New Roman"/>
+          <w:sz w:val="24"/>
+          <w:szCs w:val="24"/>
+        </w:rPr>
+        <w:t xml:space="preserve"> (rys. 2.12 – 2.16).</w:t>
+      </w:r>
+      <w:r>
+        <w:rPr>
+          <w:rFonts w:ascii="Times New Roman" w:hAnsi="Times New Roman" w:cs="Times New Roman"/>
+          <w:sz w:val="24"/>
+          <w:szCs w:val="24"/>
+        </w:rPr>
+        <w:t xml:space="preserve"> </w:t>
+      </w:r>
+      <w:r>
+        <w:rPr>
+          <w:rFonts w:ascii="Times New Roman" w:hAnsi="Times New Roman" w:cs="Times New Roman"/>
+          <w:sz w:val="24"/>
+          <w:szCs w:val="24"/>
+        </w:rPr>
+        <w:t>W</w:t>
+      </w:r>
+      <w:r>
+        <w:rPr>
+          <w:rFonts w:ascii="Times New Roman" w:hAnsi="Times New Roman" w:cs="Times New Roman"/>
+          <w:sz w:val="24"/>
+          <w:szCs w:val="24"/>
+        </w:rPr>
+        <w:t>e wszystkich wykresach 2.12-2.1</w:t>
+      </w:r>
+      <w:r>
+        <w:rPr>
+          <w:rFonts w:ascii="Times New Roman" w:hAnsi="Times New Roman" w:cs="Times New Roman"/>
+          <w:sz w:val="24"/>
+          <w:szCs w:val="24"/>
+        </w:rPr>
+        <w:t>6</w:t>
+      </w:r>
+      <w:r>
+        <w:rPr>
+          <w:rFonts w:ascii="Times New Roman" w:hAnsi="Times New Roman" w:cs="Times New Roman"/>
+          <w:sz w:val="24"/>
+          <w:szCs w:val="24"/>
+        </w:rPr>
+        <w:t xml:space="preserve"> jest ta sama legenda: kolorem niebieskim zaznaczone jest  przyspieszenie, zielonym – prędkość, czerwonym – przemieszczenie</w:t>
+      </w:r>
+      <w:r>
+        <w:rPr>
+          <w:rFonts w:ascii="Times New Roman" w:hAnsi="Times New Roman" w:cs="Times New Roman"/>
+          <w:sz w:val="24"/>
+          <w:szCs w:val="24"/>
+        </w:rPr>
+        <w:t>.</w:t>
+      </w:r>
+      <w:r>
+        <w:rPr>
+          <w:rFonts w:ascii="Times New Roman" w:hAnsi="Times New Roman" w:cs="Times New Roman"/>
+          <w:sz w:val="24"/>
+          <w:szCs w:val="24"/>
+        </w:rPr>
+        <w:t xml:space="preserve"> Ruch planowany był w oparciu o </w:t>
+      </w:r>
+      <w:r>
+        <w:rPr>
+          <w:rFonts w:ascii="Times New Roman" w:hAnsi="Times New Roman" w:cs="Times New Roman"/>
+          <w:sz w:val="24"/>
+          <w:szCs w:val="24"/>
+        </w:rPr>
+        <w:t>najwyższe</w:t>
+      </w:r>
+      <w:r>
+        <w:rPr>
+          <w:rFonts w:ascii="Times New Roman" w:hAnsi="Times New Roman" w:cs="Times New Roman"/>
+          <w:sz w:val="24"/>
+          <w:szCs w:val="24"/>
+        </w:rPr>
+        <w:t xml:space="preserve"> prędkości i przyspieszenia</w:t>
+      </w:r>
+      <w:r>
+        <w:rPr>
+          <w:rFonts w:ascii="Times New Roman" w:hAnsi="Times New Roman" w:cs="Times New Roman"/>
+          <w:sz w:val="24"/>
+          <w:szCs w:val="24"/>
+        </w:rPr>
+        <w:t xml:space="preserve"> do osiągnięcia maksymalnych wychyleń. </w:t>
+      </w:r>
+    </w:p>
+    <w:p>
+      <w:pPr>
+        <w:jc w:val="both"/>
         <w:rPr>
           <w:rFonts w:ascii="Times New Roman" w:hAnsi="Times New Roman" w:cs="Times New Roman"/>
           <w:b/>
@@ -21661,33 +22064,2410 @@
           <w:szCs w:val="24"/>
         </w:rPr>
       </w:pPr>
-    </w:p>
-    <w:p>
-      <w:pPr>
-        <w:rPr>
-          <w:rFonts w:ascii="Times New Roman" w:hAnsi="Times New Roman" w:cs="Times New Roman"/>
+      <w:r>
+        <w:rPr>
           <w:b/>
-          <w:sz w:val="24"/>
-          <w:szCs w:val="24"/>
-        </w:rPr>
-      </w:pPr>
-      <w:r>
+          <w:noProof/>
+          <w:lang w:eastAsia="pl-PL"/>
+        </w:rPr>
+        <w:drawing>
+          <wp:inline distT="0" distB="0" distL="0" distR="0" wp14:anchorId="277B6505" wp14:editId="7D8ACB31">
+            <wp:extent cx="5753100" cy="3657600"/>
+            <wp:effectExtent l="0" t="0" r="0" b="8255"/>
+            <wp:docPr id="21" name="Obraz 21"/>
+            <wp:cNvGraphicFramePr>
+              <a:graphicFrameLocks xmlns:a="http://schemas.openxmlformats.org/drawingml/2006/main" noChangeAspect="1"/>
+            </wp:cNvGraphicFramePr>
+            <a:graphic xmlns:a="http://schemas.openxmlformats.org/drawingml/2006/main">
+              <a:graphicData uri="http://schemas.openxmlformats.org/drawingml/2006/picture">
+                <pic:pic xmlns:pic="http://schemas.openxmlformats.org/drawingml/2006/picture">
+                  <pic:nvPicPr>
+                    <pic:cNvPr id="0" name="Picture 2"/>
+                    <pic:cNvPicPr>
+                      <a:picLocks noChangeAspect="1" noChangeArrowheads="1"/>
+                    </pic:cNvPicPr>
+                  </pic:nvPicPr>
+                  <pic:blipFill>
+                    <a:blip r:embed="rId32">
+                      <a:extLst>
+                        <a:ext uri="{28A0092B-C50C-407E-A947-70E740481C1C}">
+                          <a14:useLocalDpi xmlns:a14="http://schemas.microsoft.com/office/drawing/2010/main" val="0"/>
+                        </a:ext>
+                      </a:extLst>
+                    </a:blip>
+                    <a:srcRect/>
+                    <a:stretch>
+                      <a:fillRect/>
+                    </a:stretch>
+                  </pic:blipFill>
+                  <pic:spPr bwMode="auto">
+                    <a:xfrm>
+                      <a:off x="0" y="0"/>
+                      <a:ext cx="5753100" cy="3657600"/>
+                    </a:xfrm>
+                    <a:prstGeom prst="rect">
+                      <a:avLst/>
+                    </a:prstGeom>
+                    <a:noFill/>
+                    <a:ln>
+                      <a:noFill/>
+                    </a:ln>
+                  </pic:spPr>
+                </pic:pic>
+              </a:graphicData>
+            </a:graphic>
+          </wp:inline>
+        </w:drawing>
+      </w:r>
+    </w:p>
+    <w:p>
+      <w:pPr>
+        <w:jc w:val="center"/>
+        <w:rPr>
+          <w:rFonts w:ascii="Times New Roman" w:hAnsi="Times New Roman" w:cs="Times New Roman"/>
+          <w:sz w:val="24"/>
+          <w:szCs w:val="24"/>
+        </w:rPr>
+      </w:pPr>
+      <w:r>
+        <w:rPr>
+          <w:rFonts w:ascii="Times New Roman" w:hAnsi="Times New Roman" w:cs="Times New Roman"/>
+          <w:sz w:val="24"/>
+          <w:szCs w:val="24"/>
+        </w:rPr>
+        <w:t>Rys. 2.12</w:t>
+      </w:r>
+      <w:r>
+        <w:rPr>
+          <w:rFonts w:ascii="Times New Roman" w:hAnsi="Times New Roman" w:cs="Times New Roman"/>
+          <w:sz w:val="24"/>
+          <w:szCs w:val="24"/>
+        </w:rPr>
+        <w:t xml:space="preserve"> Ruch w osi </w:t>
+      </w:r>
+      <w:r>
+        <w:rPr>
+          <w:rFonts w:ascii="Times New Roman" w:hAnsi="Times New Roman" w:cs="Times New Roman"/>
+          <w:sz w:val="24"/>
+          <w:szCs w:val="24"/>
+        </w:rPr>
+        <w:t>z</w:t>
+      </w:r>
+    </w:p>
+    <w:p>
+      <w:pPr>
         <w:rPr>
           <w:rFonts w:ascii="Times New Roman" w:hAnsi="Times New Roman" w:cs="Times New Roman"/>
           <w:b/>
           <w:sz w:val="24"/>
           <w:szCs w:val="24"/>
         </w:rPr>
+      </w:pPr>
+      <w:r>
+        <w:rPr>
+          <w:rFonts w:ascii="Times New Roman" w:hAnsi="Times New Roman" w:cs="Times New Roman"/>
+          <w:b/>
+          <w:noProof/>
+          <w:sz w:val="24"/>
+          <w:szCs w:val="24"/>
+          <w:lang w:eastAsia="pl-PL"/>
+        </w:rPr>
+        <w:lastRenderedPageBreak/>
+        <w:drawing>
+          <wp:inline distT="0" distB="0" distL="0" distR="0" wp14:anchorId="0FEF16CB" wp14:editId="7030FA99">
+            <wp:extent cx="5753100" cy="3600450"/>
+            <wp:effectExtent l="0" t="0" r="0" b="0"/>
+            <wp:docPr id="23" name="Obraz 23"/>
+            <wp:cNvGraphicFramePr>
+              <a:graphicFrameLocks xmlns:a="http://schemas.openxmlformats.org/drawingml/2006/main" noChangeAspect="1"/>
+            </wp:cNvGraphicFramePr>
+            <a:graphic xmlns:a="http://schemas.openxmlformats.org/drawingml/2006/main">
+              <a:graphicData uri="http://schemas.openxmlformats.org/drawingml/2006/picture">
+                <pic:pic xmlns:pic="http://schemas.openxmlformats.org/drawingml/2006/picture">
+                  <pic:nvPicPr>
+                    <pic:cNvPr id="0" name="Picture 3"/>
+                    <pic:cNvPicPr>
+                      <a:picLocks noChangeAspect="1" noChangeArrowheads="1"/>
+                    </pic:cNvPicPr>
+                  </pic:nvPicPr>
+                  <pic:blipFill>
+                    <a:blip r:embed="rId33">
+                      <a:extLst>
+                        <a:ext uri="{28A0092B-C50C-407E-A947-70E740481C1C}">
+                          <a14:useLocalDpi xmlns:a14="http://schemas.microsoft.com/office/drawing/2010/main" val="0"/>
+                        </a:ext>
+                      </a:extLst>
+                    </a:blip>
+                    <a:srcRect/>
+                    <a:stretch>
+                      <a:fillRect/>
+                    </a:stretch>
+                  </pic:blipFill>
+                  <pic:spPr bwMode="auto">
+                    <a:xfrm>
+                      <a:off x="0" y="0"/>
+                      <a:ext cx="5753100" cy="3600450"/>
+                    </a:xfrm>
+                    <a:prstGeom prst="rect">
+                      <a:avLst/>
+                    </a:prstGeom>
+                    <a:noFill/>
+                    <a:ln>
+                      <a:noFill/>
+                    </a:ln>
+                  </pic:spPr>
+                </pic:pic>
+              </a:graphicData>
+            </a:graphic>
+          </wp:inline>
+        </w:drawing>
+      </w:r>
+    </w:p>
+    <w:p>
+      <w:pPr>
+        <w:jc w:val="center"/>
+        <w:rPr>
+          <w:rFonts w:ascii="Times New Roman" w:hAnsi="Times New Roman" w:cs="Times New Roman"/>
+          <w:sz w:val="24"/>
+          <w:szCs w:val="24"/>
+        </w:rPr>
+      </w:pPr>
+      <w:r>
+        <w:rPr>
+          <w:rFonts w:ascii="Times New Roman" w:hAnsi="Times New Roman" w:cs="Times New Roman"/>
+          <w:sz w:val="24"/>
+          <w:szCs w:val="24"/>
+        </w:rPr>
+        <w:t>2.13 Ruch w osi x</w:t>
+      </w:r>
+    </w:p>
+    <w:p>
+      <w:pPr>
+        <w:jc w:val="center"/>
+        <w:rPr>
+          <w:rFonts w:ascii="Times New Roman" w:hAnsi="Times New Roman" w:cs="Times New Roman"/>
+          <w:sz w:val="24"/>
+          <w:szCs w:val="24"/>
+        </w:rPr>
+      </w:pPr>
+      <w:r>
+        <w:rPr>
+          <w:rFonts w:ascii="Times New Roman" w:hAnsi="Times New Roman" w:cs="Times New Roman"/>
+          <w:noProof/>
+          <w:sz w:val="24"/>
+          <w:szCs w:val="24"/>
+          <w:lang w:eastAsia="pl-PL"/>
+        </w:rPr>
+        <w:drawing>
+          <wp:inline distT="0" distB="0" distL="0" distR="0" wp14:anchorId="0CFA92B9" wp14:editId="4E7BD55A">
+            <wp:extent cx="5753100" cy="3629025"/>
+            <wp:effectExtent l="0" t="0" r="0" b="9525"/>
+            <wp:docPr id="27" name="Obraz 27"/>
+            <wp:cNvGraphicFramePr>
+              <a:graphicFrameLocks xmlns:a="http://schemas.openxmlformats.org/drawingml/2006/main" noChangeAspect="1"/>
+            </wp:cNvGraphicFramePr>
+            <a:graphic xmlns:a="http://schemas.openxmlformats.org/drawingml/2006/main">
+              <a:graphicData uri="http://schemas.openxmlformats.org/drawingml/2006/picture">
+                <pic:pic xmlns:pic="http://schemas.openxmlformats.org/drawingml/2006/picture">
+                  <pic:nvPicPr>
+                    <pic:cNvPr id="0" name="Picture 5"/>
+                    <pic:cNvPicPr>
+                      <a:picLocks noChangeAspect="1" noChangeArrowheads="1"/>
+                    </pic:cNvPicPr>
+                  </pic:nvPicPr>
+                  <pic:blipFill>
+                    <a:blip r:embed="rId34">
+                      <a:extLst>
+                        <a:ext uri="{28A0092B-C50C-407E-A947-70E740481C1C}">
+                          <a14:useLocalDpi xmlns:a14="http://schemas.microsoft.com/office/drawing/2010/main" val="0"/>
+                        </a:ext>
+                      </a:extLst>
+                    </a:blip>
+                    <a:srcRect/>
+                    <a:stretch>
+                      <a:fillRect/>
+                    </a:stretch>
+                  </pic:blipFill>
+                  <pic:spPr bwMode="auto">
+                    <a:xfrm>
+                      <a:off x="0" y="0"/>
+                      <a:ext cx="5753100" cy="3629025"/>
+                    </a:xfrm>
+                    <a:prstGeom prst="rect">
+                      <a:avLst/>
+                    </a:prstGeom>
+                    <a:noFill/>
+                    <a:ln>
+                      <a:noFill/>
+                    </a:ln>
+                  </pic:spPr>
+                </pic:pic>
+              </a:graphicData>
+            </a:graphic>
+          </wp:inline>
+        </w:drawing>
+      </w:r>
+    </w:p>
+    <w:p>
+      <w:pPr>
+        <w:jc w:val="center"/>
+        <w:rPr>
+          <w:rFonts w:ascii="Times New Roman" w:hAnsi="Times New Roman" w:cs="Times New Roman"/>
+          <w:sz w:val="24"/>
+          <w:szCs w:val="24"/>
+        </w:rPr>
+      </w:pPr>
+      <w:r>
+        <w:rPr>
+          <w:rFonts w:ascii="Times New Roman" w:hAnsi="Times New Roman" w:cs="Times New Roman"/>
+          <w:sz w:val="24"/>
+          <w:szCs w:val="24"/>
+        </w:rPr>
+        <w:t>2.14 Ruch w osi y</w:t>
+      </w:r>
+    </w:p>
+    <w:p>
+      <w:pPr>
+        <w:jc w:val="center"/>
+        <w:rPr>
+          <w:rFonts w:ascii="Times New Roman" w:hAnsi="Times New Roman" w:cs="Times New Roman"/>
+          <w:sz w:val="24"/>
+          <w:szCs w:val="24"/>
+        </w:rPr>
+      </w:pPr>
+    </w:p>
+    <w:p>
+      <w:pPr>
+        <w:jc w:val="center"/>
+        <w:rPr>
+          <w:rFonts w:ascii="Times New Roman" w:hAnsi="Times New Roman" w:cs="Times New Roman"/>
+          <w:sz w:val="24"/>
+          <w:szCs w:val="24"/>
+        </w:rPr>
+      </w:pPr>
+    </w:p>
+    <w:p>
+      <w:pPr>
+        <w:jc w:val="center"/>
+        <w:rPr>
+          <w:rFonts w:ascii="Times New Roman" w:hAnsi="Times New Roman" w:cs="Times New Roman"/>
+          <w:sz w:val="24"/>
+          <w:szCs w:val="24"/>
+        </w:rPr>
+      </w:pPr>
+    </w:p>
+    <w:p>
+      <w:pPr>
+        <w:jc w:val="center"/>
+        <w:rPr>
+          <w:rFonts w:ascii="Times New Roman" w:hAnsi="Times New Roman" w:cs="Times New Roman"/>
+          <w:sz w:val="24"/>
+          <w:szCs w:val="24"/>
+        </w:rPr>
+      </w:pPr>
+      <w:r>
+        <w:rPr>
+          <w:rFonts w:ascii="Times New Roman" w:hAnsi="Times New Roman" w:cs="Times New Roman"/>
+          <w:noProof/>
+          <w:sz w:val="24"/>
+          <w:szCs w:val="24"/>
+          <w:lang w:eastAsia="pl-PL"/>
+        </w:rPr>
+        <w:lastRenderedPageBreak/>
+        <w:drawing>
+          <wp:inline distT="0" distB="0" distL="0" distR="0" wp14:anchorId="3B0F0CA1" wp14:editId="56EC4AC2">
+            <wp:extent cx="5753100" cy="3638550"/>
+            <wp:effectExtent l="0" t="0" r="0" b="0"/>
+            <wp:docPr id="28" name="Obraz 28"/>
+            <wp:cNvGraphicFramePr>
+              <a:graphicFrameLocks xmlns:a="http://schemas.openxmlformats.org/drawingml/2006/main" noChangeAspect="1"/>
+            </wp:cNvGraphicFramePr>
+            <a:graphic xmlns:a="http://schemas.openxmlformats.org/drawingml/2006/main">
+              <a:graphicData uri="http://schemas.openxmlformats.org/drawingml/2006/picture">
+                <pic:pic xmlns:pic="http://schemas.openxmlformats.org/drawingml/2006/picture">
+                  <pic:nvPicPr>
+                    <pic:cNvPr id="0" name="Picture 6"/>
+                    <pic:cNvPicPr>
+                      <a:picLocks noChangeAspect="1" noChangeArrowheads="1"/>
+                    </pic:cNvPicPr>
+                  </pic:nvPicPr>
+                  <pic:blipFill>
+                    <a:blip r:embed="rId35">
+                      <a:extLst>
+                        <a:ext uri="{28A0092B-C50C-407E-A947-70E740481C1C}">
+                          <a14:useLocalDpi xmlns:a14="http://schemas.microsoft.com/office/drawing/2010/main" val="0"/>
+                        </a:ext>
+                      </a:extLst>
+                    </a:blip>
+                    <a:srcRect/>
+                    <a:stretch>
+                      <a:fillRect/>
+                    </a:stretch>
+                  </pic:blipFill>
+                  <pic:spPr bwMode="auto">
+                    <a:xfrm>
+                      <a:off x="0" y="0"/>
+                      <a:ext cx="5753100" cy="3638550"/>
+                    </a:xfrm>
+                    <a:prstGeom prst="rect">
+                      <a:avLst/>
+                    </a:prstGeom>
+                    <a:noFill/>
+                    <a:ln>
+                      <a:noFill/>
+                    </a:ln>
+                  </pic:spPr>
+                </pic:pic>
+              </a:graphicData>
+            </a:graphic>
+          </wp:inline>
+        </w:drawing>
+      </w:r>
+    </w:p>
+    <w:p>
+      <w:pPr>
+        <w:jc w:val="center"/>
+        <w:rPr>
+          <w:rFonts w:ascii="Times New Roman" w:hAnsi="Times New Roman" w:cs="Times New Roman"/>
+          <w:sz w:val="24"/>
+          <w:szCs w:val="24"/>
+        </w:rPr>
+      </w:pPr>
+      <w:r>
+        <w:rPr>
+          <w:rFonts w:ascii="Times New Roman" w:hAnsi="Times New Roman" w:cs="Times New Roman"/>
+          <w:sz w:val="24"/>
+          <w:szCs w:val="24"/>
+        </w:rPr>
+        <w:t>Rys. 2.15</w:t>
+      </w:r>
+      <w:r>
+        <w:rPr>
+          <w:rFonts w:ascii="Times New Roman" w:hAnsi="Times New Roman" w:cs="Times New Roman"/>
+          <w:sz w:val="24"/>
+          <w:szCs w:val="24"/>
+        </w:rPr>
+        <w:t xml:space="preserve"> Obrót wokół osi y</w:t>
+      </w:r>
+    </w:p>
+    <w:p>
+      <w:pPr>
+        <w:jc w:val="center"/>
+        <w:rPr>
+          <w:rFonts w:ascii="Times New Roman" w:hAnsi="Times New Roman" w:cs="Times New Roman"/>
+          <w:sz w:val="24"/>
+          <w:szCs w:val="24"/>
+        </w:rPr>
+      </w:pPr>
+      <w:r>
+        <w:rPr>
+          <w:rFonts w:ascii="Times New Roman" w:hAnsi="Times New Roman" w:cs="Times New Roman"/>
+          <w:noProof/>
+          <w:sz w:val="24"/>
+          <w:szCs w:val="24"/>
+          <w:lang w:eastAsia="pl-PL"/>
+        </w:rPr>
+        <w:drawing>
+          <wp:inline distT="0" distB="0" distL="0" distR="0" wp14:anchorId="30998841" wp14:editId="74F8FE40">
+            <wp:extent cx="5753100" cy="3609975"/>
+            <wp:effectExtent l="0" t="0" r="0" b="9525"/>
+            <wp:docPr id="30" name="Obraz 30"/>
+            <wp:cNvGraphicFramePr>
+              <a:graphicFrameLocks xmlns:a="http://schemas.openxmlformats.org/drawingml/2006/main" noChangeAspect="1"/>
+            </wp:cNvGraphicFramePr>
+            <a:graphic xmlns:a="http://schemas.openxmlformats.org/drawingml/2006/main">
+              <a:graphicData uri="http://schemas.openxmlformats.org/drawingml/2006/picture">
+                <pic:pic xmlns:pic="http://schemas.openxmlformats.org/drawingml/2006/picture">
+                  <pic:nvPicPr>
+                    <pic:cNvPr id="0" name="Picture 8"/>
+                    <pic:cNvPicPr>
+                      <a:picLocks noChangeAspect="1" noChangeArrowheads="1"/>
+                    </pic:cNvPicPr>
+                  </pic:nvPicPr>
+                  <pic:blipFill>
+                    <a:blip r:embed="rId36">
+                      <a:extLst>
+                        <a:ext uri="{28A0092B-C50C-407E-A947-70E740481C1C}">
+                          <a14:useLocalDpi xmlns:a14="http://schemas.microsoft.com/office/drawing/2010/main" val="0"/>
+                        </a:ext>
+                      </a:extLst>
+                    </a:blip>
+                    <a:srcRect/>
+                    <a:stretch>
+                      <a:fillRect/>
+                    </a:stretch>
+                  </pic:blipFill>
+                  <pic:spPr bwMode="auto">
+                    <a:xfrm>
+                      <a:off x="0" y="0"/>
+                      <a:ext cx="5753100" cy="3609975"/>
+                    </a:xfrm>
+                    <a:prstGeom prst="rect">
+                      <a:avLst/>
+                    </a:prstGeom>
+                    <a:noFill/>
+                    <a:ln>
+                      <a:noFill/>
+                    </a:ln>
+                  </pic:spPr>
+                </pic:pic>
+              </a:graphicData>
+            </a:graphic>
+          </wp:inline>
+        </w:drawing>
+      </w:r>
+    </w:p>
+    <w:p>
+      <w:pPr>
+        <w:jc w:val="center"/>
+        <w:rPr>
+          <w:rFonts w:ascii="Times New Roman" w:hAnsi="Times New Roman" w:cs="Times New Roman"/>
+          <w:sz w:val="24"/>
+          <w:szCs w:val="24"/>
+        </w:rPr>
+      </w:pPr>
+      <w:r>
+        <w:rPr>
+          <w:rFonts w:ascii="Times New Roman" w:hAnsi="Times New Roman" w:cs="Times New Roman"/>
+          <w:sz w:val="24"/>
+          <w:szCs w:val="24"/>
+        </w:rPr>
+        <w:t>Rys. 2.16 Obrót wokół osi y</w:t>
+      </w:r>
+    </w:p>
+    <w:p>
+      <w:pPr>
+        <w:jc w:val="both"/>
+        <w:rPr>
+          <w:rFonts w:ascii="Times New Roman" w:hAnsi="Times New Roman" w:cs="Times New Roman"/>
+          <w:sz w:val="24"/>
+          <w:szCs w:val="24"/>
+        </w:rPr>
+      </w:pPr>
+      <w:r>
+        <w:rPr>
+          <w:rFonts w:ascii="Times New Roman" w:hAnsi="Times New Roman" w:cs="Times New Roman"/>
+          <w:sz w:val="24"/>
+          <w:szCs w:val="24"/>
+        </w:rPr>
+        <w:t>Na rys. 2.17 zaznaczono wynikową trajektorię punktu środka głowy oraz początku układu platformy.</w:t>
+      </w:r>
+    </w:p>
+    <w:p>
+      <w:pPr>
+        <w:jc w:val="center"/>
+        <w:rPr>
+          <w:rFonts w:ascii="Times New Roman" w:hAnsi="Times New Roman" w:cs="Times New Roman"/>
+          <w:sz w:val="24"/>
+          <w:szCs w:val="24"/>
+        </w:rPr>
+      </w:pPr>
+      <w:r>
+        <w:rPr>
+          <w:rFonts w:ascii="Times New Roman" w:hAnsi="Times New Roman" w:cs="Times New Roman"/>
+          <w:noProof/>
+          <w:sz w:val="24"/>
+          <w:szCs w:val="24"/>
+          <w:lang w:eastAsia="pl-PL"/>
+        </w:rPr>
+        <w:lastRenderedPageBreak/>
+        <w:drawing>
+          <wp:inline distT="0" distB="0" distL="0" distR="0" wp14:anchorId="317CDBE4" wp14:editId="442A7B6D">
+            <wp:extent cx="3048000" cy="3855492"/>
+            <wp:effectExtent l="0" t="0" r="0" b="0"/>
+            <wp:docPr id="31" name="Obraz 31"/>
+            <wp:cNvGraphicFramePr>
+              <a:graphicFrameLocks xmlns:a="http://schemas.openxmlformats.org/drawingml/2006/main" noChangeAspect="1"/>
+            </wp:cNvGraphicFramePr>
+            <a:graphic xmlns:a="http://schemas.openxmlformats.org/drawingml/2006/main">
+              <a:graphicData uri="http://schemas.openxmlformats.org/drawingml/2006/picture">
+                <pic:pic xmlns:pic="http://schemas.openxmlformats.org/drawingml/2006/picture">
+                  <pic:nvPicPr>
+                    <pic:cNvPr id="0" name="Picture 9"/>
+                    <pic:cNvPicPr>
+                      <a:picLocks noChangeAspect="1" noChangeArrowheads="1"/>
+                    </pic:cNvPicPr>
+                  </pic:nvPicPr>
+                  <pic:blipFill>
+                    <a:blip r:embed="rId37">
+                      <a:extLst>
+                        <a:ext uri="{28A0092B-C50C-407E-A947-70E740481C1C}">
+                          <a14:useLocalDpi xmlns:a14="http://schemas.microsoft.com/office/drawing/2010/main" val="0"/>
+                        </a:ext>
+                      </a:extLst>
+                    </a:blip>
+                    <a:srcRect/>
+                    <a:stretch>
+                      <a:fillRect/>
+                    </a:stretch>
+                  </pic:blipFill>
+                  <pic:spPr bwMode="auto">
+                    <a:xfrm>
+                      <a:off x="0" y="0"/>
+                      <a:ext cx="3050163" cy="3858228"/>
+                    </a:xfrm>
+                    <a:prstGeom prst="rect">
+                      <a:avLst/>
+                    </a:prstGeom>
+                    <a:noFill/>
+                    <a:ln>
+                      <a:noFill/>
+                    </a:ln>
+                  </pic:spPr>
+                </pic:pic>
+              </a:graphicData>
+            </a:graphic>
+          </wp:inline>
+        </w:drawing>
+      </w:r>
+    </w:p>
+    <w:p>
+      <w:pPr>
+        <w:jc w:val="center"/>
+        <w:rPr>
+          <w:rFonts w:ascii="Times New Roman" w:hAnsi="Times New Roman" w:cs="Times New Roman"/>
+          <w:sz w:val="24"/>
+          <w:szCs w:val="24"/>
+        </w:rPr>
+      </w:pPr>
+      <w:r>
+        <w:rPr>
+          <w:rFonts w:ascii="Times New Roman" w:hAnsi="Times New Roman" w:cs="Times New Roman"/>
+          <w:sz w:val="24"/>
+          <w:szCs w:val="24"/>
+        </w:rPr>
+        <w:t xml:space="preserve">Rys. 2.17 Trajektoria ruchu. </w:t>
+      </w:r>
+      <w:r>
+        <w:rPr>
+          <w:rFonts w:ascii="Times New Roman" w:hAnsi="Times New Roman" w:cs="Times New Roman"/>
+          <w:sz w:val="24"/>
+          <w:szCs w:val="24"/>
+        </w:rPr>
+        <w:t>(</w:t>
+      </w:r>
+      <w:r>
+        <w:rPr>
+          <w:rFonts w:ascii="Times New Roman" w:hAnsi="Times New Roman" w:cs="Times New Roman"/>
+          <w:sz w:val="24"/>
+          <w:szCs w:val="24"/>
+        </w:rPr>
+        <w:t xml:space="preserve">Kolorem zielonym – platformy, czarnym </w:t>
+      </w:r>
+      <w:r>
+        <w:rPr>
+          <w:rFonts w:ascii="Times New Roman" w:hAnsi="Times New Roman" w:cs="Times New Roman"/>
+          <w:sz w:val="24"/>
+          <w:szCs w:val="24"/>
+        </w:rPr>
+        <w:t>–</w:t>
+      </w:r>
+      <w:r>
+        <w:rPr>
+          <w:rFonts w:ascii="Times New Roman" w:hAnsi="Times New Roman" w:cs="Times New Roman"/>
+          <w:sz w:val="24"/>
+          <w:szCs w:val="24"/>
+        </w:rPr>
+        <w:t xml:space="preserve"> głowy</w:t>
+      </w:r>
+      <w:r>
+        <w:rPr>
+          <w:rFonts w:ascii="Times New Roman" w:hAnsi="Times New Roman" w:cs="Times New Roman"/>
+          <w:sz w:val="24"/>
+          <w:szCs w:val="24"/>
+        </w:rPr>
+        <w:t>)</w:t>
+      </w:r>
+    </w:p>
+    <w:p>
+      <w:pPr>
+        <w:jc w:val="both"/>
+        <w:rPr>
+          <w:rFonts w:ascii="Times New Roman" w:hAnsi="Times New Roman" w:cs="Times New Roman"/>
+          <w:sz w:val="24"/>
+          <w:szCs w:val="24"/>
+        </w:rPr>
+      </w:pPr>
+      <w:r>
+        <w:rPr>
+          <w:rFonts w:ascii="Times New Roman" w:hAnsi="Times New Roman" w:cs="Times New Roman"/>
+          <w:sz w:val="24"/>
+          <w:szCs w:val="24"/>
+        </w:rPr>
+        <w:t>Z zadanego ruchu otrzymano wykresy wysuwu siłowników w funkcji czasu. Wyniki przedstawiono na rys. 2.18.</w:t>
+      </w:r>
+    </w:p>
+    <w:p>
+      <w:pPr>
+        <w:rPr>
+          <w:rFonts w:ascii="Times New Roman" w:hAnsi="Times New Roman" w:cs="Times New Roman"/>
+          <w:sz w:val="24"/>
+          <w:szCs w:val="24"/>
+        </w:rPr>
+      </w:pPr>
+      <w:r>
+        <w:rPr>
+          <w:rFonts w:ascii="Times New Roman" w:hAnsi="Times New Roman" w:cs="Times New Roman"/>
+          <w:noProof/>
+          <w:sz w:val="24"/>
+          <w:szCs w:val="24"/>
+          <w:lang w:eastAsia="pl-PL"/>
+        </w:rPr>
+        <w:drawing>
+          <wp:inline distT="0" distB="0" distL="0" distR="0" wp14:anchorId="734AFCF8" wp14:editId="2F63B5AC">
+            <wp:extent cx="5037455" cy="3597521"/>
+            <wp:effectExtent l="0" t="0" r="0" b="3175"/>
+            <wp:docPr id="32" name="Obraz 32"/>
+            <wp:cNvGraphicFramePr>
+              <a:graphicFrameLocks xmlns:a="http://schemas.openxmlformats.org/drawingml/2006/main" noChangeAspect="1"/>
+            </wp:cNvGraphicFramePr>
+            <a:graphic xmlns:a="http://schemas.openxmlformats.org/drawingml/2006/main">
+              <a:graphicData uri="http://schemas.openxmlformats.org/drawingml/2006/picture">
+                <pic:pic xmlns:pic="http://schemas.openxmlformats.org/drawingml/2006/picture">
+                  <pic:nvPicPr>
+                    <pic:cNvPr id="0" name="Picture 10"/>
+                    <pic:cNvPicPr>
+                      <a:picLocks noChangeAspect="1" noChangeArrowheads="1"/>
+                    </pic:cNvPicPr>
+                  </pic:nvPicPr>
+                  <pic:blipFill rotWithShape="1">
+                    <a:blip r:embed="rId38" cstate="print">
+                      <a:extLst>
+                        <a:ext uri="{28A0092B-C50C-407E-A947-70E740481C1C}">
+                          <a14:useLocalDpi xmlns:a14="http://schemas.microsoft.com/office/drawing/2010/main" val="0"/>
+                        </a:ext>
+                      </a:extLst>
+                    </a:blip>
+                    <a:srcRect l="377" t="527"/>
+                    <a:stretch/>
+                  </pic:blipFill>
+                  <pic:spPr bwMode="auto">
+                    <a:xfrm>
+                      <a:off x="0" y="0"/>
+                      <a:ext cx="5038723" cy="3598427"/>
+                    </a:xfrm>
+                    <a:prstGeom prst="rect">
+                      <a:avLst/>
+                    </a:prstGeom>
+                    <a:noFill/>
+                    <a:ln>
+                      <a:noFill/>
+                    </a:ln>
+                    <a:extLst>
+                      <a:ext uri="{53640926-AAD7-44D8-BBD7-CCE9431645EC}">
+                        <a14:shadowObscured xmlns:a14="http://schemas.microsoft.com/office/drawing/2010/main"/>
+                      </a:ext>
+                    </a:extLst>
+                  </pic:spPr>
+                </pic:pic>
+              </a:graphicData>
+            </a:graphic>
+          </wp:inline>
+        </w:drawing>
+      </w:r>
+    </w:p>
+    <w:p>
+      <w:pPr>
+        <w:jc w:val="center"/>
+        <w:rPr>
+          <w:rFonts w:ascii="Times New Roman" w:hAnsi="Times New Roman" w:cs="Times New Roman"/>
+          <w:sz w:val="24"/>
+          <w:szCs w:val="24"/>
+        </w:rPr>
+      </w:pPr>
+      <w:r>
+        <w:rPr>
+          <w:rFonts w:ascii="Times New Roman" w:hAnsi="Times New Roman" w:cs="Times New Roman"/>
+          <w:sz w:val="24"/>
+          <w:szCs w:val="24"/>
+        </w:rPr>
+        <w:t>Rys. 2.18 Wykres zależności wysuwu siłowników od czasu</w:t>
+      </w:r>
+    </w:p>
+    <w:p>
+      <w:pPr>
+        <w:ind w:firstLine="708"/>
+        <w:rPr>
+          <w:rFonts w:ascii="Times New Roman" w:hAnsi="Times New Roman" w:cs="Times New Roman"/>
+          <w:sz w:val="24"/>
+          <w:szCs w:val="24"/>
+        </w:rPr>
+      </w:pPr>
+      <w:r>
+        <w:rPr>
+          <w:rFonts w:ascii="Times New Roman" w:hAnsi="Times New Roman" w:cs="Times New Roman"/>
+          <w:sz w:val="24"/>
+          <w:szCs w:val="24"/>
+        </w:rPr>
+        <w:lastRenderedPageBreak/>
+        <w:t>Zadanie odwrotne pozwoliło także na określenie przyspieszeń i prędkości w siłownikach. Wyniki przedstawione na rys. 2.19 i 2.20 wskazują na wyższe wartości, niż obliczone podczas analizy geometrycznej. Powoduje to potrzebę zmniejszenia parametrów kinematycznych układu lub dobranie większego siłownika.</w:t>
+      </w:r>
+      <w:r>
+        <w:rPr>
+          <w:rFonts w:ascii="Times New Roman" w:hAnsi="Times New Roman" w:cs="Times New Roman"/>
+          <w:sz w:val="24"/>
+          <w:szCs w:val="24"/>
+        </w:rPr>
+        <w:t xml:space="preserve"> W przypadku przyspieszenia najwyższa wartość to 18m/s</w:t>
+      </w:r>
+      <w:r>
+        <w:rPr>
+          <w:rFonts w:ascii="Times New Roman" w:hAnsi="Times New Roman" w:cs="Times New Roman"/>
+          <w:sz w:val="24"/>
+          <w:szCs w:val="24"/>
+          <w:vertAlign w:val="superscript"/>
+        </w:rPr>
+        <w:t>2</w:t>
+      </w:r>
+      <w:r>
+        <w:rPr>
+          <w:rFonts w:ascii="Times New Roman" w:hAnsi="Times New Roman" w:cs="Times New Roman"/>
+          <w:sz w:val="24"/>
+          <w:szCs w:val="24"/>
+        </w:rPr>
+        <w:t xml:space="preserve"> co </w:t>
+      </w:r>
+      <w:r>
+        <w:rPr>
+          <w:rFonts w:ascii="Times New Roman" w:hAnsi="Times New Roman" w:cs="Times New Roman"/>
+          <w:sz w:val="24"/>
+          <w:szCs w:val="24"/>
+        </w:rPr>
+        <w:t>przy dobranych siłownikach</w:t>
+      </w:r>
+      <w:r>
+        <w:rPr>
+          <w:rFonts w:ascii="Times New Roman" w:hAnsi="Times New Roman" w:cs="Times New Roman"/>
+          <w:sz w:val="24"/>
+          <w:szCs w:val="24"/>
+        </w:rPr>
+        <w:t xml:space="preserve"> nie stanowi problemu (</w:t>
+      </w:r>
+      <w:r>
+        <w:rPr>
+          <w:rFonts w:ascii="Times New Roman" w:hAnsi="Times New Roman" w:cs="Times New Roman"/>
+          <w:sz w:val="24"/>
+          <w:szCs w:val="24"/>
+        </w:rPr>
+        <w:t xml:space="preserve">maksymalne przyspieszenie siłownika to </w:t>
+      </w:r>
+      <w:r>
+        <w:rPr>
+          <w:rFonts w:ascii="Times New Roman" w:hAnsi="Times New Roman" w:cs="Times New Roman"/>
+          <w:sz w:val="24"/>
+          <w:szCs w:val="24"/>
+        </w:rPr>
+        <w:t>18m/s</w:t>
+      </w:r>
+      <w:r>
+        <w:rPr>
+          <w:rFonts w:ascii="Times New Roman" w:hAnsi="Times New Roman" w:cs="Times New Roman"/>
+          <w:sz w:val="24"/>
+          <w:szCs w:val="24"/>
+          <w:vertAlign w:val="superscript"/>
+        </w:rPr>
+        <w:t>2</w:t>
+      </w:r>
+      <w:r>
+        <w:rPr>
+          <w:rFonts w:ascii="Times New Roman" w:hAnsi="Times New Roman" w:cs="Times New Roman"/>
+          <w:sz w:val="24"/>
+          <w:szCs w:val="24"/>
+        </w:rPr>
+        <w:t xml:space="preserve"> </w:t>
+      </w:r>
+      <w:r>
+        <w:rPr>
+          <w:rFonts w:ascii="Times New Roman" w:hAnsi="Times New Roman" w:cs="Times New Roman"/>
+          <w:sz w:val="24"/>
+          <w:szCs w:val="24"/>
+        </w:rPr>
+        <w:t xml:space="preserve">).  Najwyższa </w:t>
+      </w:r>
+      <w:r>
+        <w:rPr>
+          <w:rFonts w:ascii="Times New Roman" w:hAnsi="Times New Roman" w:cs="Times New Roman"/>
+          <w:sz w:val="24"/>
+          <w:szCs w:val="24"/>
+        </w:rPr>
+        <w:t xml:space="preserve">wartości </w:t>
+      </w:r>
+      <w:r>
+        <w:rPr>
+          <w:rFonts w:ascii="Times New Roman" w:hAnsi="Times New Roman" w:cs="Times New Roman"/>
+          <w:sz w:val="24"/>
+          <w:szCs w:val="24"/>
+        </w:rPr>
+        <w:t>prędkości wyniosła 1.4m/s czyli o 0.1m więcej niż obliczone.</w:t>
+      </w:r>
+      <w:bookmarkStart w:id="4" w:name="_GoBack"/>
+      <w:bookmarkEnd w:id="4"/>
+      <w:r>
+        <w:rPr>
+          <w:rFonts w:ascii="Times New Roman" w:hAnsi="Times New Roman" w:cs="Times New Roman"/>
+          <w:sz w:val="24"/>
+          <w:szCs w:val="24"/>
+        </w:rPr>
+        <w:t xml:space="preserve"> </w:t>
+      </w:r>
+    </w:p>
+    <w:p>
+      <w:pPr>
+        <w:rPr>
+          <w:rFonts w:ascii="Times New Roman" w:hAnsi="Times New Roman" w:cs="Times New Roman"/>
+          <w:sz w:val="24"/>
+          <w:szCs w:val="24"/>
+        </w:rPr>
+      </w:pPr>
+      <w:r>
+        <w:rPr>
+          <w:rFonts w:ascii="Times New Roman" w:hAnsi="Times New Roman" w:cs="Times New Roman"/>
+          <w:noProof/>
+          <w:sz w:val="24"/>
+          <w:szCs w:val="24"/>
+          <w:lang w:eastAsia="pl-PL"/>
+        </w:rPr>
+        <w:drawing>
+          <wp:inline distT="0" distB="0" distL="0" distR="0" wp14:anchorId="3EA030C5" wp14:editId="4F47586C">
+            <wp:extent cx="5745480" cy="3794125"/>
+            <wp:effectExtent l="0" t="0" r="7620" b="0"/>
+            <wp:docPr id="19" name="Obraz 19"/>
+            <wp:cNvGraphicFramePr>
+              <a:graphicFrameLocks xmlns:a="http://schemas.openxmlformats.org/drawingml/2006/main" noChangeAspect="1"/>
+            </wp:cNvGraphicFramePr>
+            <a:graphic xmlns:a="http://schemas.openxmlformats.org/drawingml/2006/main">
+              <a:graphicData uri="http://schemas.openxmlformats.org/drawingml/2006/picture">
+                <pic:pic xmlns:pic="http://schemas.openxmlformats.org/drawingml/2006/picture">
+                  <pic:nvPicPr>
+                    <pic:cNvPr id="0" name="Picture 1"/>
+                    <pic:cNvPicPr>
+                      <a:picLocks noChangeAspect="1" noChangeArrowheads="1"/>
+                    </pic:cNvPicPr>
+                  </pic:nvPicPr>
+                  <pic:blipFill>
+                    <a:blip r:embed="rId39" cstate="print">
+                      <a:extLst>
+                        <a:ext uri="{28A0092B-C50C-407E-A947-70E740481C1C}">
+                          <a14:useLocalDpi xmlns:a14="http://schemas.microsoft.com/office/drawing/2010/main" val="0"/>
+                        </a:ext>
+                      </a:extLst>
+                    </a:blip>
+                    <a:srcRect/>
+                    <a:stretch>
+                      <a:fillRect/>
+                    </a:stretch>
+                  </pic:blipFill>
+                  <pic:spPr bwMode="auto">
+                    <a:xfrm>
+                      <a:off x="0" y="0"/>
+                      <a:ext cx="5745480" cy="3794125"/>
+                    </a:xfrm>
+                    <a:prstGeom prst="rect">
+                      <a:avLst/>
+                    </a:prstGeom>
+                    <a:noFill/>
+                    <a:ln>
+                      <a:noFill/>
+                    </a:ln>
+                  </pic:spPr>
+                </pic:pic>
+              </a:graphicData>
+            </a:graphic>
+          </wp:inline>
+        </w:drawing>
+      </w:r>
+    </w:p>
+    <w:p>
+      <w:pPr>
+        <w:jc w:val="center"/>
+        <w:rPr>
+          <w:rFonts w:ascii="Times New Roman" w:hAnsi="Times New Roman" w:cs="Times New Roman"/>
+          <w:sz w:val="24"/>
+          <w:szCs w:val="24"/>
+        </w:rPr>
+      </w:pPr>
+      <w:r>
+        <w:rPr>
+          <w:rFonts w:ascii="Times New Roman" w:hAnsi="Times New Roman" w:cs="Times New Roman"/>
+          <w:sz w:val="24"/>
+          <w:szCs w:val="24"/>
+        </w:rPr>
+        <w:t xml:space="preserve">Rys. 2.19 </w:t>
+      </w:r>
+      <w:r>
+        <w:rPr>
+          <w:rFonts w:ascii="Times New Roman" w:hAnsi="Times New Roman" w:cs="Times New Roman"/>
+          <w:sz w:val="24"/>
+          <w:szCs w:val="24"/>
+        </w:rPr>
+        <w:t>Przyspieszenia tłoków siłowników.</w:t>
+      </w:r>
+    </w:p>
+    <w:p>
+      <w:pPr>
+        <w:jc w:val="center"/>
+        <w:rPr>
+          <w:rFonts w:ascii="Times New Roman" w:hAnsi="Times New Roman" w:cs="Times New Roman"/>
+          <w:sz w:val="24"/>
+          <w:szCs w:val="24"/>
+        </w:rPr>
+      </w:pPr>
+      <w:r>
+        <w:rPr>
+          <w:rFonts w:ascii="Times New Roman" w:hAnsi="Times New Roman" w:cs="Times New Roman"/>
+          <w:noProof/>
+          <w:sz w:val="24"/>
+          <w:szCs w:val="24"/>
+          <w:lang w:eastAsia="pl-PL"/>
+        </w:rPr>
+        <w:lastRenderedPageBreak/>
+        <w:drawing>
+          <wp:inline distT="0" distB="0" distL="0" distR="0" wp14:anchorId="0FFA98D5" wp14:editId="47EBB16B">
+            <wp:extent cx="5745480" cy="3794125"/>
+            <wp:effectExtent l="0" t="0" r="7620" b="0"/>
+            <wp:docPr id="33" name="Obraz 33"/>
+            <wp:cNvGraphicFramePr>
+              <a:graphicFrameLocks xmlns:a="http://schemas.openxmlformats.org/drawingml/2006/main" noChangeAspect="1"/>
+            </wp:cNvGraphicFramePr>
+            <a:graphic xmlns:a="http://schemas.openxmlformats.org/drawingml/2006/main">
+              <a:graphicData uri="http://schemas.openxmlformats.org/drawingml/2006/picture">
+                <pic:pic xmlns:pic="http://schemas.openxmlformats.org/drawingml/2006/picture">
+                  <pic:nvPicPr>
+                    <pic:cNvPr id="0" name="Picture 2"/>
+                    <pic:cNvPicPr>
+                      <a:picLocks noChangeAspect="1" noChangeArrowheads="1"/>
+                    </pic:cNvPicPr>
+                  </pic:nvPicPr>
+                  <pic:blipFill>
+                    <a:blip r:embed="rId40" cstate="print">
+                      <a:extLst>
+                        <a:ext uri="{28A0092B-C50C-407E-A947-70E740481C1C}">
+                          <a14:useLocalDpi xmlns:a14="http://schemas.microsoft.com/office/drawing/2010/main" val="0"/>
+                        </a:ext>
+                      </a:extLst>
+                    </a:blip>
+                    <a:srcRect/>
+                    <a:stretch>
+                      <a:fillRect/>
+                    </a:stretch>
+                  </pic:blipFill>
+                  <pic:spPr bwMode="auto">
+                    <a:xfrm>
+                      <a:off x="0" y="0"/>
+                      <a:ext cx="5745480" cy="3794125"/>
+                    </a:xfrm>
+                    <a:prstGeom prst="rect">
+                      <a:avLst/>
+                    </a:prstGeom>
+                    <a:noFill/>
+                    <a:ln>
+                      <a:noFill/>
+                    </a:ln>
+                  </pic:spPr>
+                </pic:pic>
+              </a:graphicData>
+            </a:graphic>
+          </wp:inline>
+        </w:drawing>
+      </w:r>
+    </w:p>
+    <w:p>
+      <w:pPr>
+        <w:jc w:val="center"/>
+        <w:rPr>
+          <w:rFonts w:ascii="Times New Roman" w:hAnsi="Times New Roman" w:cs="Times New Roman"/>
+          <w:sz w:val="24"/>
+          <w:szCs w:val="24"/>
+        </w:rPr>
+      </w:pPr>
+      <w:r>
+        <w:rPr>
+          <w:rFonts w:ascii="Times New Roman" w:hAnsi="Times New Roman" w:cs="Times New Roman"/>
+          <w:sz w:val="24"/>
+          <w:szCs w:val="24"/>
+        </w:rPr>
+        <w:t>Rys. 2.20 Prędkości wysuwu tłoków.</w:t>
+      </w:r>
+    </w:p>
+    <w:p>
+      <w:pPr>
+        <w:jc w:val="center"/>
+        <w:rPr>
+          <w:rFonts w:ascii="Times New Roman" w:hAnsi="Times New Roman" w:cs="Times New Roman"/>
+          <w:sz w:val="24"/>
+          <w:szCs w:val="24"/>
+        </w:rPr>
+      </w:pPr>
+    </w:p>
+    <w:p>
+      <w:pPr>
+        <w:pStyle w:val="Akapitzlist"/>
+        <w:numPr>
+          <w:ilvl w:val="2"/>
+          <w:numId w:val="5"/>
+        </w:numPr>
+        <w:jc w:val="both"/>
+        <w:rPr>
+          <w:rFonts w:ascii="Times New Roman" w:hAnsi="Times New Roman" w:cs="Times New Roman"/>
+          <w:b/>
+          <w:sz w:val="24"/>
+          <w:szCs w:val="24"/>
+        </w:rPr>
+      </w:pPr>
+      <w:r>
+        <w:rPr>
+          <w:rFonts w:ascii="Times New Roman" w:hAnsi="Times New Roman" w:cs="Times New Roman"/>
+          <w:b/>
+          <w:sz w:val="24"/>
+          <w:szCs w:val="24"/>
+        </w:rPr>
+        <w:t xml:space="preserve">Zadanie </w:t>
+      </w:r>
+      <w:r>
+        <w:rPr>
+          <w:rFonts w:ascii="Times New Roman" w:hAnsi="Times New Roman" w:cs="Times New Roman"/>
+          <w:b/>
+          <w:sz w:val="24"/>
+          <w:szCs w:val="24"/>
+        </w:rPr>
+        <w:t>proste</w:t>
+      </w:r>
+      <w:r>
+        <w:rPr>
+          <w:rFonts w:ascii="Times New Roman" w:hAnsi="Times New Roman" w:cs="Times New Roman"/>
+          <w:b/>
+          <w:sz w:val="24"/>
+          <w:szCs w:val="24"/>
+        </w:rPr>
+        <w:t xml:space="preserve"> kinematyki</w:t>
+      </w:r>
+    </w:p>
+    <w:p>
+      <w:pPr>
+        <w:jc w:val="both"/>
+        <w:rPr>
+          <w:rFonts w:ascii="Times New Roman" w:hAnsi="Times New Roman" w:cs="Times New Roman"/>
+          <w:sz w:val="24"/>
+          <w:szCs w:val="24"/>
+        </w:rPr>
+      </w:pPr>
+      <w:r>
+        <w:rPr>
+          <w:rFonts w:ascii="Times New Roman" w:hAnsi="Times New Roman" w:cs="Times New Roman"/>
+          <w:sz w:val="24"/>
+          <w:szCs w:val="24"/>
+        </w:rPr>
+        <w:t>Ustawienie funkcji wysuwu od czasu z rys. 2.18 jako ruch połączeń w siłownikach i wyłączenie powiązania platformy z ziemią</w:t>
+      </w:r>
+      <w:r>
+        <w:rPr>
+          <w:rFonts w:ascii="Times New Roman" w:hAnsi="Times New Roman" w:cs="Times New Roman"/>
+          <w:sz w:val="24"/>
+          <w:szCs w:val="24"/>
+        </w:rPr>
+        <w:t xml:space="preserve"> pozwoliło na wykonanie zadania prostego, czyli realizację tego samego ruchu co przy zadaniu odwrotnym, z tym że ruch efektorowi nadawany był poprzez siłowniki. Brak połączenia sterującego ruchem efektora sprawia, że siły przeliczane są tylko w obrębie połączeń mechanizmu. </w:t>
+      </w:r>
+      <w:r>
+        <w:rPr>
+          <w:rFonts w:ascii="Times New Roman" w:hAnsi="Times New Roman" w:cs="Times New Roman"/>
+          <w:sz w:val="24"/>
+          <w:szCs w:val="24"/>
+        </w:rPr>
+        <w:t>Największą występującą siłą w siłownikach widoczna jest na rys. 2.19 a jej wartość wynosi 3</w:t>
+      </w:r>
+      <w:r>
+        <w:rPr>
+          <w:rFonts w:ascii="Times New Roman" w:hAnsi="Times New Roman" w:cs="Times New Roman"/>
+          <w:sz w:val="24"/>
+          <w:szCs w:val="24"/>
+        </w:rPr>
+        <w:t xml:space="preserve">791 </w:t>
+      </w:r>
+      <w:r>
+        <w:rPr>
+          <w:rFonts w:ascii="Times New Roman" w:hAnsi="Times New Roman" w:cs="Times New Roman"/>
+          <w:sz w:val="24"/>
+          <w:szCs w:val="24"/>
+        </w:rPr>
+        <w:t>N.</w:t>
+      </w:r>
+    </w:p>
+    <w:p>
+      <w:pPr>
+        <w:jc w:val="both"/>
+        <w:rPr>
+          <w:rFonts w:ascii="Times New Roman" w:hAnsi="Times New Roman" w:cs="Times New Roman"/>
+          <w:sz w:val="24"/>
+          <w:szCs w:val="24"/>
+        </w:rPr>
+      </w:pPr>
+    </w:p>
+    <w:p>
+      <w:pPr>
+        <w:jc w:val="center"/>
+        <w:rPr>
+          <w:rFonts w:ascii="Times New Roman" w:hAnsi="Times New Roman" w:cs="Times New Roman"/>
+          <w:sz w:val="24"/>
+          <w:szCs w:val="24"/>
+        </w:rPr>
+      </w:pPr>
+      <w:r>
+        <w:rPr>
+          <w:rFonts w:ascii="Times New Roman" w:hAnsi="Times New Roman" w:cs="Times New Roman"/>
+          <w:noProof/>
+          <w:sz w:val="24"/>
+          <w:szCs w:val="24"/>
+          <w:lang w:eastAsia="pl-PL"/>
+        </w:rPr>
+        <w:lastRenderedPageBreak/>
+        <w:drawing>
+          <wp:inline distT="0" distB="0" distL="0" distR="0" wp14:anchorId="5F644CCB" wp14:editId="1D131C4F">
+            <wp:extent cx="5743605" cy="4114800"/>
+            <wp:effectExtent l="0" t="0" r="9525" b="0"/>
+            <wp:docPr id="24" name="Obraz 24"/>
+            <wp:cNvGraphicFramePr>
+              <a:graphicFrameLocks xmlns:a="http://schemas.openxmlformats.org/drawingml/2006/main" noChangeAspect="1"/>
+            </wp:cNvGraphicFramePr>
+            <a:graphic xmlns:a="http://schemas.openxmlformats.org/drawingml/2006/main">
+              <a:graphicData uri="http://schemas.openxmlformats.org/drawingml/2006/picture">
+                <pic:pic xmlns:pic="http://schemas.openxmlformats.org/drawingml/2006/picture">
+                  <pic:nvPicPr>
+                    <pic:cNvPr id="0" name="Picture 1"/>
+                    <pic:cNvPicPr>
+                      <a:picLocks noChangeAspect="1" noChangeArrowheads="1"/>
+                    </pic:cNvPicPr>
+                  </pic:nvPicPr>
+                  <pic:blipFill rotWithShape="1">
+                    <a:blip r:embed="rId41" cstate="print">
+                      <a:extLst>
+                        <a:ext uri="{28A0092B-C50C-407E-A947-70E740481C1C}">
+                          <a14:useLocalDpi xmlns:a14="http://schemas.microsoft.com/office/drawing/2010/main" val="0"/>
+                        </a:ext>
+                      </a:extLst>
+                    </a:blip>
+                    <a:srcRect l="297"/>
+                    <a:stretch/>
+                  </pic:blipFill>
+                  <pic:spPr bwMode="auto">
+                    <a:xfrm>
+                      <a:off x="0" y="0"/>
+                      <a:ext cx="5743605" cy="4114800"/>
+                    </a:xfrm>
+                    <a:prstGeom prst="rect">
+                      <a:avLst/>
+                    </a:prstGeom>
+                    <a:noFill/>
+                    <a:ln>
+                      <a:noFill/>
+                    </a:ln>
+                    <a:extLst>
+                      <a:ext uri="{53640926-AAD7-44D8-BBD7-CCE9431645EC}">
+                        <a14:shadowObscured xmlns:a14="http://schemas.microsoft.com/office/drawing/2010/main"/>
+                      </a:ext>
+                    </a:extLst>
+                  </pic:spPr>
+                </pic:pic>
+              </a:graphicData>
+            </a:graphic>
+          </wp:inline>
+        </w:drawing>
+      </w:r>
+    </w:p>
+    <w:p>
+      <w:pPr>
+        <w:jc w:val="center"/>
+        <w:rPr>
+          <w:rFonts w:ascii="Times New Roman" w:hAnsi="Times New Roman" w:cs="Times New Roman"/>
+          <w:sz w:val="24"/>
+          <w:szCs w:val="24"/>
+        </w:rPr>
+      </w:pPr>
+      <w:r>
+        <w:rPr>
+          <w:rFonts w:ascii="Times New Roman" w:hAnsi="Times New Roman" w:cs="Times New Roman"/>
+          <w:sz w:val="24"/>
+          <w:szCs w:val="24"/>
+        </w:rPr>
+        <w:t>Rys. 2.</w:t>
+      </w:r>
+      <w:r>
+        <w:rPr>
+          <w:rFonts w:ascii="Times New Roman" w:hAnsi="Times New Roman" w:cs="Times New Roman"/>
+          <w:sz w:val="24"/>
+          <w:szCs w:val="24"/>
+        </w:rPr>
+        <w:t>20</w:t>
+      </w:r>
+      <w:r>
+        <w:rPr>
+          <w:rFonts w:ascii="Times New Roman" w:hAnsi="Times New Roman" w:cs="Times New Roman"/>
+          <w:sz w:val="24"/>
+          <w:szCs w:val="24"/>
+        </w:rPr>
+        <w:t>. Wykresy sił występujących w siłownikach</w:t>
+      </w:r>
+    </w:p>
+    <w:p>
+      <w:pPr>
+        <w:jc w:val="both"/>
+        <w:rPr>
+          <w:rFonts w:ascii="Times New Roman" w:hAnsi="Times New Roman" w:cs="Times New Roman"/>
+          <w:sz w:val="24"/>
+          <w:szCs w:val="24"/>
+        </w:rPr>
+      </w:pPr>
+      <w:r>
+        <w:rPr>
+          <w:rFonts w:ascii="Times New Roman" w:hAnsi="Times New Roman" w:cs="Times New Roman"/>
+          <w:sz w:val="24"/>
+          <w:szCs w:val="24"/>
+        </w:rPr>
+        <w:t>Z analizy dynamicznej odczytano także siły występujące w połączeniach siłowników z platformą i podstawą, co pozwoliło na dobór elementów pod kątem wytrzymałości. Na rys. 2.2</w:t>
+      </w:r>
+      <w:r>
+        <w:rPr>
+          <w:rFonts w:ascii="Times New Roman" w:hAnsi="Times New Roman" w:cs="Times New Roman"/>
+          <w:sz w:val="24"/>
+          <w:szCs w:val="24"/>
+        </w:rPr>
+        <w:t>1</w:t>
+      </w:r>
+      <w:r>
+        <w:rPr>
+          <w:rFonts w:ascii="Times New Roman" w:hAnsi="Times New Roman" w:cs="Times New Roman"/>
+          <w:sz w:val="24"/>
+          <w:szCs w:val="24"/>
+        </w:rPr>
+        <w:t xml:space="preserve"> widoczne są siły w parach obrotowych drugiej klasy (połączenie siłownik – podstawa), a na rys. 2.2</w:t>
+      </w:r>
+      <w:r>
+        <w:rPr>
+          <w:rFonts w:ascii="Times New Roman" w:hAnsi="Times New Roman" w:cs="Times New Roman"/>
+          <w:sz w:val="24"/>
+          <w:szCs w:val="24"/>
+        </w:rPr>
+        <w:t>2</w:t>
+      </w:r>
+      <w:r>
+        <w:rPr>
+          <w:rFonts w:ascii="Times New Roman" w:hAnsi="Times New Roman" w:cs="Times New Roman"/>
+          <w:sz w:val="24"/>
+          <w:szCs w:val="24"/>
+        </w:rPr>
+        <w:t xml:space="preserve"> w parach klasy trzeciej (połączenie siłownik – platforma). </w:t>
+      </w:r>
+    </w:p>
+    <w:p>
+      <w:pPr>
+        <w:jc w:val="both"/>
+        <w:rPr>
+          <w:rFonts w:ascii="Times New Roman" w:hAnsi="Times New Roman" w:cs="Times New Roman"/>
+          <w:sz w:val="24"/>
+          <w:szCs w:val="24"/>
+        </w:rPr>
+      </w:pPr>
+      <w:r>
+        <w:rPr>
+          <w:rFonts w:ascii="Times New Roman" w:hAnsi="Times New Roman" w:cs="Times New Roman"/>
+          <w:sz w:val="24"/>
+          <w:szCs w:val="24"/>
+        </w:rPr>
+        <w:t xml:space="preserve"> </w:t>
+      </w:r>
+      <w:r>
+        <w:rPr>
+          <w:rFonts w:ascii="Times New Roman" w:hAnsi="Times New Roman" w:cs="Times New Roman"/>
+          <w:sz w:val="24"/>
+          <w:szCs w:val="24"/>
+        </w:rPr>
+        <w:tab/>
+      </w:r>
+      <w:r>
+        <w:rPr>
+          <w:rFonts w:ascii="Times New Roman" w:hAnsi="Times New Roman" w:cs="Times New Roman"/>
+          <w:sz w:val="24"/>
+          <w:szCs w:val="24"/>
+        </w:rPr>
+        <w:t xml:space="preserve">W tabeli 2.4  zapisano parametry </w:t>
+      </w:r>
+      <w:r>
+        <w:rPr>
+          <w:rFonts w:ascii="Times New Roman" w:hAnsi="Times New Roman" w:cs="Times New Roman"/>
+          <w:sz w:val="24"/>
+          <w:szCs w:val="24"/>
+        </w:rPr>
+        <w:t>elementów odczytane z symulacji</w:t>
+      </w:r>
+      <w:r>
+        <w:rPr>
+          <w:rFonts w:ascii="Times New Roman" w:hAnsi="Times New Roman" w:cs="Times New Roman"/>
+          <w:sz w:val="24"/>
+          <w:szCs w:val="24"/>
+        </w:rPr>
+        <w:t>, jako wymagania przy ich doborze.</w:t>
+      </w:r>
+    </w:p>
+    <w:p>
+      <w:pPr>
+        <w:jc w:val="both"/>
+        <w:rPr>
+          <w:rFonts w:ascii="Times New Roman" w:hAnsi="Times New Roman" w:cs="Times New Roman"/>
+          <w:sz w:val="24"/>
+          <w:szCs w:val="24"/>
+        </w:rPr>
+      </w:pPr>
+    </w:p>
+    <w:p>
+      <w:pPr>
+        <w:rPr>
+          <w:rFonts w:ascii="Times New Roman" w:hAnsi="Times New Roman" w:cs="Times New Roman"/>
+          <w:sz w:val="24"/>
+          <w:szCs w:val="24"/>
+        </w:rPr>
+      </w:pPr>
+      <w:r>
+        <w:rPr>
+          <w:rFonts w:ascii="Times New Roman" w:hAnsi="Times New Roman" w:cs="Times New Roman"/>
+          <w:sz w:val="24"/>
+          <w:szCs w:val="24"/>
+        </w:rPr>
         <w:br w:type="page"/>
       </w:r>
       <w:r>
         <w:rPr>
           <w:rFonts w:ascii="Times New Roman" w:hAnsi="Times New Roman" w:cs="Times New Roman"/>
+          <w:noProof/>
+          <w:sz w:val="24"/>
+          <w:szCs w:val="24"/>
+          <w:lang w:eastAsia="pl-PL"/>
+        </w:rPr>
+        <w:lastRenderedPageBreak/>
+        <w:drawing>
+          <wp:inline distT="0" distB="0" distL="0" distR="0" wp14:anchorId="726839C9" wp14:editId="48030302">
+            <wp:extent cx="5736566" cy="4064984"/>
+            <wp:effectExtent l="0" t="0" r="0" b="0"/>
+            <wp:docPr id="29" name="Obraz 29"/>
+            <wp:cNvGraphicFramePr>
+              <a:graphicFrameLocks xmlns:a="http://schemas.openxmlformats.org/drawingml/2006/main" noChangeAspect="1"/>
+            </wp:cNvGraphicFramePr>
+            <a:graphic xmlns:a="http://schemas.openxmlformats.org/drawingml/2006/main">
+              <a:graphicData uri="http://schemas.openxmlformats.org/drawingml/2006/picture">
+                <pic:pic xmlns:pic="http://schemas.openxmlformats.org/drawingml/2006/picture">
+                  <pic:nvPicPr>
+                    <pic:cNvPr id="0" name="Picture 2"/>
+                    <pic:cNvPicPr>
+                      <a:picLocks noChangeAspect="1" noChangeArrowheads="1"/>
+                    </pic:cNvPicPr>
+                  </pic:nvPicPr>
+                  <pic:blipFill>
+                    <a:blip r:embed="rId42" cstate="print">
+                      <a:extLst>
+                        <a:ext uri="{28A0092B-C50C-407E-A947-70E740481C1C}">
+                          <a14:useLocalDpi xmlns:a14="http://schemas.microsoft.com/office/drawing/2010/main" val="0"/>
+                        </a:ext>
+                      </a:extLst>
+                    </a:blip>
+                    <a:srcRect/>
+                    <a:stretch>
+                      <a:fillRect/>
+                    </a:stretch>
+                  </pic:blipFill>
+                  <pic:spPr bwMode="auto">
+                    <a:xfrm>
+                      <a:off x="0" y="0"/>
+                      <a:ext cx="5737630" cy="4065738"/>
+                    </a:xfrm>
+                    <a:prstGeom prst="rect">
+                      <a:avLst/>
+                    </a:prstGeom>
+                    <a:noFill/>
+                    <a:ln>
+                      <a:noFill/>
+                    </a:ln>
+                  </pic:spPr>
+                </pic:pic>
+              </a:graphicData>
+            </a:graphic>
+          </wp:inline>
+        </w:drawing>
+      </w:r>
+    </w:p>
+    <w:p>
+      <w:pPr>
+        <w:rPr>
+          <w:rFonts w:ascii="Times New Roman" w:hAnsi="Times New Roman" w:cs="Times New Roman"/>
+          <w:sz w:val="24"/>
+          <w:szCs w:val="24"/>
+        </w:rPr>
+      </w:pPr>
+      <w:r>
+        <w:rPr>
+          <w:rFonts w:ascii="Times New Roman" w:hAnsi="Times New Roman" w:cs="Times New Roman"/>
+          <w:sz w:val="24"/>
+          <w:szCs w:val="24"/>
+        </w:rPr>
+        <w:t>Rys. 2.21</w:t>
+      </w:r>
+      <w:r>
+        <w:rPr>
+          <w:rFonts w:ascii="Times New Roman" w:hAnsi="Times New Roman" w:cs="Times New Roman"/>
+          <w:sz w:val="24"/>
+          <w:szCs w:val="24"/>
+        </w:rPr>
+        <w:t xml:space="preserve"> Siły w parach drugiej klasy 3791</w:t>
+      </w:r>
+    </w:p>
+    <w:p>
+      <w:pPr>
+        <w:rPr>
+          <w:rFonts w:ascii="Times New Roman" w:hAnsi="Times New Roman" w:cs="Times New Roman"/>
+          <w:sz w:val="24"/>
+          <w:szCs w:val="24"/>
+        </w:rPr>
+      </w:pPr>
+      <w:r>
+        <w:rPr>
+          <w:rFonts w:ascii="Times New Roman" w:hAnsi="Times New Roman" w:cs="Times New Roman"/>
+          <w:noProof/>
+          <w:sz w:val="24"/>
+          <w:szCs w:val="24"/>
+          <w:lang w:eastAsia="pl-PL"/>
+        </w:rPr>
+        <w:drawing>
+          <wp:inline distT="0" distB="0" distL="0" distR="0" wp14:anchorId="09F789C1" wp14:editId="29659AEE">
+            <wp:extent cx="5762625" cy="4086225"/>
+            <wp:effectExtent l="0" t="0" r="9525" b="9525"/>
+            <wp:docPr id="34" name="Obraz 34"/>
+            <wp:cNvGraphicFramePr>
+              <a:graphicFrameLocks xmlns:a="http://schemas.openxmlformats.org/drawingml/2006/main" noChangeAspect="1"/>
+            </wp:cNvGraphicFramePr>
+            <a:graphic xmlns:a="http://schemas.openxmlformats.org/drawingml/2006/main">
+              <a:graphicData uri="http://schemas.openxmlformats.org/drawingml/2006/picture">
+                <pic:pic xmlns:pic="http://schemas.openxmlformats.org/drawingml/2006/picture">
+                  <pic:nvPicPr>
+                    <pic:cNvPr id="0" name="Picture 4"/>
+                    <pic:cNvPicPr>
+                      <a:picLocks noChangeAspect="1" noChangeArrowheads="1"/>
+                    </pic:cNvPicPr>
+                  </pic:nvPicPr>
+                  <pic:blipFill>
+                    <a:blip r:embed="rId43" cstate="print">
+                      <a:extLst>
+                        <a:ext uri="{28A0092B-C50C-407E-A947-70E740481C1C}">
+                          <a14:useLocalDpi xmlns:a14="http://schemas.microsoft.com/office/drawing/2010/main" val="0"/>
+                        </a:ext>
+                      </a:extLst>
+                    </a:blip>
+                    <a:srcRect/>
+                    <a:stretch>
+                      <a:fillRect/>
+                    </a:stretch>
+                  </pic:blipFill>
+                  <pic:spPr bwMode="auto">
+                    <a:xfrm>
+                      <a:off x="0" y="0"/>
+                      <a:ext cx="5762625" cy="4086225"/>
+                    </a:xfrm>
+                    <a:prstGeom prst="rect">
+                      <a:avLst/>
+                    </a:prstGeom>
+                    <a:noFill/>
+                    <a:ln>
+                      <a:noFill/>
+                    </a:ln>
+                  </pic:spPr>
+                </pic:pic>
+              </a:graphicData>
+            </a:graphic>
+          </wp:inline>
+        </w:drawing>
+      </w:r>
+    </w:p>
+    <w:p>
+      <w:pPr>
+        <w:rPr>
+          <w:rFonts w:ascii="Times New Roman" w:hAnsi="Times New Roman" w:cs="Times New Roman"/>
+          <w:sz w:val="24"/>
+          <w:szCs w:val="24"/>
+        </w:rPr>
+      </w:pPr>
+      <w:r>
+        <w:rPr>
+          <w:rFonts w:ascii="Times New Roman" w:hAnsi="Times New Roman" w:cs="Times New Roman"/>
+          <w:sz w:val="24"/>
+          <w:szCs w:val="24"/>
+        </w:rPr>
+        <w:t>Rys. 2.2</w:t>
+      </w:r>
+      <w:r>
+        <w:rPr>
+          <w:rFonts w:ascii="Times New Roman" w:hAnsi="Times New Roman" w:cs="Times New Roman"/>
+          <w:sz w:val="24"/>
+          <w:szCs w:val="24"/>
+        </w:rPr>
+        <w:t>2</w:t>
+      </w:r>
+      <w:r>
+        <w:rPr>
+          <w:rFonts w:ascii="Times New Roman" w:hAnsi="Times New Roman" w:cs="Times New Roman"/>
+          <w:sz w:val="24"/>
+          <w:szCs w:val="24"/>
+        </w:rPr>
+        <w:t xml:space="preserve"> Siły w parach trzeciej klasy</w:t>
+      </w:r>
+    </w:p>
+    <w:p>
+      <w:pPr>
+        <w:rPr>
+          <w:rFonts w:ascii="Times New Roman" w:hAnsi="Times New Roman" w:cs="Times New Roman"/>
+          <w:sz w:val="24"/>
+          <w:szCs w:val="24"/>
+        </w:rPr>
+      </w:pPr>
+      <w:r>
+        <w:rPr>
+          <w:rFonts w:ascii="Times New Roman" w:hAnsi="Times New Roman" w:cs="Times New Roman"/>
+          <w:sz w:val="24"/>
+          <w:szCs w:val="24"/>
+        </w:rPr>
+        <w:lastRenderedPageBreak/>
+        <w:t>Tab. 2.4</w:t>
+      </w:r>
+    </w:p>
+    <w:tbl>
+      <w:tblPr>
+        <w:tblStyle w:val="Tabela-Siatka"/>
+        <w:tblW w:w="0" w:type="auto"/>
+        <w:tblLook w:val="04A0" w:firstRow="1" w:lastRow="0" w:firstColumn="1" w:lastColumn="0" w:noHBand="0" w:noVBand="1"/>
+      </w:tblPr>
+      <w:tblGrid>
+        <w:gridCol w:w="3020"/>
+        <w:gridCol w:w="3021"/>
+        <w:gridCol w:w="3021"/>
+      </w:tblGrid>
+      <w:tr>
+        <w:tc>
+          <w:tcPr>
+            <w:tcW w:w="3020" w:type="dxa"/>
+          </w:tcPr>
+          <w:p>
+            <w:pPr>
+              <w:rPr>
+                <w:rFonts w:ascii="Times New Roman" w:hAnsi="Times New Roman" w:cs="Times New Roman"/>
+                <w:sz w:val="24"/>
+                <w:szCs w:val="24"/>
+              </w:rPr>
+            </w:pPr>
+            <w:r>
+              <w:rPr>
+                <w:rFonts w:ascii="Times New Roman" w:hAnsi="Times New Roman" w:cs="Times New Roman"/>
+                <w:sz w:val="24"/>
+                <w:szCs w:val="24"/>
+              </w:rPr>
+              <w:t>Element</w:t>
+            </w:r>
+          </w:p>
+        </w:tc>
+        <w:tc>
+          <w:tcPr>
+            <w:tcW w:w="3021" w:type="dxa"/>
+          </w:tcPr>
+          <w:p>
+            <w:pPr>
+              <w:rPr>
+                <w:rFonts w:ascii="Times New Roman" w:hAnsi="Times New Roman" w:cs="Times New Roman"/>
+                <w:sz w:val="24"/>
+                <w:szCs w:val="24"/>
+              </w:rPr>
+            </w:pPr>
+            <w:r>
+              <w:rPr>
+                <w:rFonts w:ascii="Times New Roman" w:hAnsi="Times New Roman" w:cs="Times New Roman"/>
+                <w:sz w:val="24"/>
+                <w:szCs w:val="24"/>
+              </w:rPr>
+              <w:t>Siła [N]</w:t>
+            </w:r>
+          </w:p>
+        </w:tc>
+        <w:tc>
+          <w:tcPr>
+            <w:tcW w:w="3021" w:type="dxa"/>
+          </w:tcPr>
+          <w:p>
+            <w:pPr>
+              <w:rPr>
+                <w:rFonts w:ascii="Times New Roman" w:hAnsi="Times New Roman" w:cs="Times New Roman"/>
+                <w:sz w:val="24"/>
+                <w:szCs w:val="24"/>
+              </w:rPr>
+            </w:pPr>
+            <w:r>
+              <w:rPr>
+                <w:rFonts w:ascii="Times New Roman" w:hAnsi="Times New Roman" w:cs="Times New Roman"/>
+                <w:sz w:val="24"/>
+                <w:szCs w:val="24"/>
+              </w:rPr>
+              <w:t>Zakres</w:t>
+            </w:r>
+          </w:p>
+        </w:tc>
+      </w:tr>
+      <w:tr>
+        <w:tc>
+          <w:tcPr>
+            <w:tcW w:w="3020" w:type="dxa"/>
+          </w:tcPr>
+          <w:p>
+            <w:pPr>
+              <w:rPr>
+                <w:rFonts w:ascii="Times New Roman" w:hAnsi="Times New Roman" w:cs="Times New Roman"/>
+                <w:sz w:val="24"/>
+                <w:szCs w:val="24"/>
+              </w:rPr>
+            </w:pPr>
+            <w:r>
+              <w:rPr>
+                <w:rFonts w:ascii="Times New Roman" w:hAnsi="Times New Roman" w:cs="Times New Roman"/>
+                <w:sz w:val="24"/>
+                <w:szCs w:val="24"/>
+              </w:rPr>
+              <w:t>Siłownik</w:t>
+            </w:r>
+          </w:p>
+        </w:tc>
+        <w:tc>
+          <w:tcPr>
+            <w:tcW w:w="3021" w:type="dxa"/>
+          </w:tcPr>
+          <w:p>
+            <w:pPr>
+              <w:rPr>
+                <w:rFonts w:ascii="Times New Roman" w:hAnsi="Times New Roman" w:cs="Times New Roman"/>
+                <w:sz w:val="24"/>
+                <w:szCs w:val="24"/>
+              </w:rPr>
+            </w:pPr>
+            <w:r>
+              <w:rPr>
+                <w:rFonts w:ascii="Times New Roman" w:hAnsi="Times New Roman" w:cs="Times New Roman"/>
+                <w:sz w:val="24"/>
+                <w:szCs w:val="24"/>
+              </w:rPr>
+              <w:t>3791</w:t>
+            </w:r>
+          </w:p>
+        </w:tc>
+        <w:tc>
+          <w:tcPr>
+            <w:tcW w:w="3021" w:type="dxa"/>
+          </w:tcPr>
+          <w:p>
+            <w:pPr>
+              <w:rPr>
+                <w:rFonts w:ascii="Times New Roman" w:hAnsi="Times New Roman" w:cs="Times New Roman"/>
+                <w:sz w:val="24"/>
+                <w:szCs w:val="24"/>
+              </w:rPr>
+            </w:pPr>
+            <w:r>
+              <w:rPr>
+                <w:rFonts w:ascii="Times New Roman" w:hAnsi="Times New Roman" w:cs="Times New Roman"/>
+                <w:sz w:val="24"/>
+                <w:szCs w:val="24"/>
+              </w:rPr>
+              <w:t>1500 mm</w:t>
+            </w:r>
+          </w:p>
+        </w:tc>
+      </w:tr>
+      <w:tr>
+        <w:tc>
+          <w:tcPr>
+            <w:tcW w:w="3020" w:type="dxa"/>
+          </w:tcPr>
+          <w:p>
+            <w:pPr>
+              <w:rPr>
+                <w:rFonts w:ascii="Times New Roman" w:hAnsi="Times New Roman" w:cs="Times New Roman"/>
+                <w:sz w:val="24"/>
+                <w:szCs w:val="24"/>
+              </w:rPr>
+            </w:pPr>
+            <w:r>
+              <w:rPr>
+                <w:rFonts w:ascii="Times New Roman" w:hAnsi="Times New Roman" w:cs="Times New Roman"/>
+                <w:sz w:val="24"/>
+                <w:szCs w:val="24"/>
+              </w:rPr>
+              <w:t>Para obrotowa drugiej klasy</w:t>
+            </w:r>
+          </w:p>
+        </w:tc>
+        <w:tc>
+          <w:tcPr>
+            <w:tcW w:w="3021" w:type="dxa"/>
+          </w:tcPr>
+          <w:p>
+            <w:pPr>
+              <w:rPr>
+                <w:rFonts w:ascii="Times New Roman" w:hAnsi="Times New Roman" w:cs="Times New Roman"/>
+                <w:sz w:val="24"/>
+                <w:szCs w:val="24"/>
+              </w:rPr>
+            </w:pPr>
+            <w:commentRangeStart w:id="5"/>
+            <w:r>
+              <w:rPr>
+                <w:rFonts w:ascii="Times New Roman" w:hAnsi="Times New Roman" w:cs="Times New Roman"/>
+                <w:sz w:val="24"/>
+                <w:szCs w:val="24"/>
+              </w:rPr>
+              <w:t>3791</w:t>
+            </w:r>
+            <w:commentRangeEnd w:id="5"/>
+            <w:r>
+              <w:rPr>
+                <w:rStyle w:val="Odwoaniedokomentarza"/>
+              </w:rPr>
+              <w:commentReference w:id="5"/>
+            </w:r>
+          </w:p>
+        </w:tc>
+        <w:tc>
+          <w:tcPr>
+            <w:tcW w:w="3021" w:type="dxa"/>
+          </w:tcPr>
+          <w:p>
+            <w:pPr>
+              <w:rPr>
+                <w:rFonts w:ascii="Times New Roman" w:hAnsi="Times New Roman" w:cs="Times New Roman"/>
+                <w:sz w:val="24"/>
+                <w:szCs w:val="24"/>
+              </w:rPr>
+            </w:pPr>
+          </w:p>
+        </w:tc>
+      </w:tr>
+      <w:tr>
+        <w:tc>
+          <w:tcPr>
+            <w:tcW w:w="3020" w:type="dxa"/>
+          </w:tcPr>
+          <w:p>
+            <w:pPr>
+              <w:rPr>
+                <w:rFonts w:ascii="Times New Roman" w:hAnsi="Times New Roman" w:cs="Times New Roman"/>
+                <w:sz w:val="24"/>
+                <w:szCs w:val="24"/>
+              </w:rPr>
+            </w:pPr>
+            <w:r>
+              <w:rPr>
+                <w:rFonts w:ascii="Times New Roman" w:hAnsi="Times New Roman" w:cs="Times New Roman"/>
+                <w:sz w:val="24"/>
+                <w:szCs w:val="24"/>
+              </w:rPr>
+              <w:t>Para obrotowa trzeciej klasy</w:t>
+            </w:r>
+          </w:p>
+        </w:tc>
+        <w:tc>
+          <w:tcPr>
+            <w:tcW w:w="3021" w:type="dxa"/>
+          </w:tcPr>
+          <w:p>
+            <w:pPr>
+              <w:rPr>
+                <w:rFonts w:ascii="Times New Roman" w:hAnsi="Times New Roman" w:cs="Times New Roman"/>
+                <w:sz w:val="24"/>
+                <w:szCs w:val="24"/>
+              </w:rPr>
+            </w:pPr>
+            <w:r>
+              <w:rPr>
+                <w:rFonts w:ascii="Times New Roman" w:hAnsi="Times New Roman" w:cs="Times New Roman"/>
+                <w:sz w:val="24"/>
+                <w:szCs w:val="24"/>
+              </w:rPr>
+              <w:t>3782</w:t>
+            </w:r>
+          </w:p>
+        </w:tc>
+        <w:tc>
+          <w:tcPr>
+            <w:tcW w:w="3021" w:type="dxa"/>
+          </w:tcPr>
+          <w:p>
+            <w:pPr>
+              <w:rPr>
+                <w:rFonts w:ascii="Times New Roman" w:hAnsi="Times New Roman" w:cs="Times New Roman"/>
+                <w:sz w:val="24"/>
+                <w:szCs w:val="24"/>
+              </w:rPr>
+            </w:pPr>
+          </w:p>
+        </w:tc>
+      </w:tr>
+    </w:tbl>
+    <w:p>
+      <w:pPr>
+        <w:rPr>
+          <w:rFonts w:ascii="Times New Roman" w:hAnsi="Times New Roman" w:cs="Times New Roman"/>
+          <w:sz w:val="24"/>
+          <w:szCs w:val="24"/>
+        </w:rPr>
+      </w:pPr>
+    </w:p>
+    <w:p>
+      <w:pPr>
+        <w:rPr>
+          <w:rFonts w:ascii="Times New Roman" w:hAnsi="Times New Roman" w:cs="Times New Roman"/>
           <w:b/>
           <w:sz w:val="24"/>
           <w:szCs w:val="24"/>
         </w:rPr>
-        <w:lastRenderedPageBreak/>
+      </w:pPr>
+      <w:r>
+        <w:rPr>
+          <w:rFonts w:ascii="Times New Roman" w:hAnsi="Times New Roman" w:cs="Times New Roman"/>
+          <w:b/>
+          <w:sz w:val="24"/>
+          <w:szCs w:val="24"/>
+        </w:rPr>
+        <w:t>2.6 Dobór elementów</w:t>
+      </w:r>
+    </w:p>
+    <w:p>
+      <w:pPr>
+        <w:rPr>
+          <w:rFonts w:ascii="Times New Roman" w:hAnsi="Times New Roman" w:cs="Times New Roman"/>
+          <w:b/>
+          <w:sz w:val="24"/>
+          <w:szCs w:val="24"/>
+        </w:rPr>
+      </w:pPr>
+      <w:r>
+        <w:rPr>
+          <w:rFonts w:ascii="Times New Roman" w:hAnsi="Times New Roman" w:cs="Times New Roman"/>
+          <w:b/>
+          <w:sz w:val="24"/>
+          <w:szCs w:val="24"/>
+        </w:rPr>
+        <w:tab/>
+        <w:t>2.6.1 Dobór siłownika</w:t>
+      </w:r>
+    </w:p>
+    <w:p>
+      <w:pPr>
+        <w:ind w:firstLine="708"/>
+        <w:rPr>
+          <w:rFonts w:ascii="Times New Roman" w:hAnsi="Times New Roman" w:cs="Times New Roman"/>
+          <w:sz w:val="24"/>
+          <w:szCs w:val="24"/>
+        </w:rPr>
+      </w:pPr>
+      <w:r>
+        <w:rPr>
+          <w:rFonts w:ascii="Times New Roman" w:hAnsi="Times New Roman" w:cs="Times New Roman"/>
+          <w:sz w:val="24"/>
+          <w:szCs w:val="24"/>
+        </w:rPr>
+        <w:t xml:space="preserve">Zarówno możliwe prędkości i obciążenie siłownika nie są stałe w funkcji wysuwu </w:t>
+      </w:r>
+      <w:r>
+        <w:rPr>
+          <w:rFonts w:ascii="Times New Roman" w:hAnsi="Times New Roman" w:cs="Times New Roman"/>
+          <w:sz w:val="24"/>
+          <w:szCs w:val="24"/>
+        </w:rPr>
+        <w:t xml:space="preserve">i trzeba je uwzględnić przy projektowaniu maszyny. </w:t>
+      </w:r>
+      <w:r>
+        <w:rPr>
+          <w:rFonts w:ascii="Times New Roman" w:hAnsi="Times New Roman" w:cs="Times New Roman"/>
+          <w:sz w:val="24"/>
+          <w:szCs w:val="24"/>
+        </w:rPr>
+        <w:t xml:space="preserve"> </w:t>
+      </w:r>
+    </w:p>
+    <w:p>
+      <w:pPr>
+        <w:ind w:left="-709" w:firstLine="708"/>
+        <w:jc w:val="center"/>
+        <w:rPr>
+          <w:rFonts w:ascii="Times New Roman" w:hAnsi="Times New Roman" w:cs="Times New Roman"/>
+          <w:sz w:val="24"/>
+          <w:szCs w:val="24"/>
+        </w:rPr>
+      </w:pPr>
+      <w:r>
+        <w:rPr>
+          <w:rFonts w:ascii="Times New Roman" w:hAnsi="Times New Roman" w:cs="Times New Roman"/>
+          <w:noProof/>
+          <w:sz w:val="24"/>
+          <w:szCs w:val="24"/>
+          <w:lang w:eastAsia="pl-PL"/>
+        </w:rPr>
+        <w:drawing>
+          <wp:inline distT="0" distB="0" distL="0" distR="0" wp14:anchorId="0B5E804A" wp14:editId="1D711DEA">
+            <wp:extent cx="6168788" cy="1892766"/>
+            <wp:effectExtent l="0" t="0" r="3810" b="0"/>
+            <wp:docPr id="35" name="Obraz 35"/>
+            <wp:cNvGraphicFramePr>
+              <a:graphicFrameLocks xmlns:a="http://schemas.openxmlformats.org/drawingml/2006/main" noChangeAspect="1"/>
+            </wp:cNvGraphicFramePr>
+            <a:graphic xmlns:a="http://schemas.openxmlformats.org/drawingml/2006/main">
+              <a:graphicData uri="http://schemas.openxmlformats.org/drawingml/2006/picture">
+                <pic:pic xmlns:pic="http://schemas.openxmlformats.org/drawingml/2006/picture">
+                  <pic:nvPicPr>
+                    <pic:cNvPr id="0" name="Picture 5"/>
+                    <pic:cNvPicPr>
+                      <a:picLocks noChangeAspect="1" noChangeArrowheads="1"/>
+                    </pic:cNvPicPr>
+                  </pic:nvPicPr>
+                  <pic:blipFill>
+                    <a:blip r:embed="rId44">
+                      <a:extLst>
+                        <a:ext uri="{28A0092B-C50C-407E-A947-70E740481C1C}">
+                          <a14:useLocalDpi xmlns:a14="http://schemas.microsoft.com/office/drawing/2010/main" val="0"/>
+                        </a:ext>
+                      </a:extLst>
+                    </a:blip>
+                    <a:srcRect/>
+                    <a:stretch>
+                      <a:fillRect/>
+                    </a:stretch>
+                  </pic:blipFill>
+                  <pic:spPr bwMode="auto">
+                    <a:xfrm>
+                      <a:off x="0" y="0"/>
+                      <a:ext cx="6195180" cy="1900864"/>
+                    </a:xfrm>
+                    <a:prstGeom prst="rect">
+                      <a:avLst/>
+                    </a:prstGeom>
+                    <a:noFill/>
+                    <a:ln>
+                      <a:noFill/>
+                    </a:ln>
+                  </pic:spPr>
+                </pic:pic>
+              </a:graphicData>
+            </a:graphic>
+          </wp:inline>
+        </w:drawing>
+      </w:r>
+    </w:p>
+    <w:p>
+      <w:pPr>
+        <w:ind w:left="-1417" w:firstLine="708"/>
+        <w:jc w:val="center"/>
+        <w:rPr>
+          <w:rFonts w:ascii="Times New Roman" w:hAnsi="Times New Roman" w:cs="Times New Roman"/>
+          <w:sz w:val="24"/>
+          <w:szCs w:val="24"/>
+        </w:rPr>
+      </w:pPr>
+      <w:r>
+        <w:rPr>
+          <w:rFonts w:ascii="Times New Roman" w:hAnsi="Times New Roman" w:cs="Times New Roman"/>
+          <w:sz w:val="24"/>
+          <w:szCs w:val="24"/>
+        </w:rPr>
+        <w:t>Rys. 2.22 Zależność prędkości tłoka od wysuwu. [D1]</w:t>
+      </w:r>
+    </w:p>
+    <w:p>
+      <w:pPr>
+        <w:ind w:left="-709" w:firstLine="708"/>
+        <w:jc w:val="center"/>
+        <w:rPr>
+          <w:rFonts w:ascii="Times New Roman" w:hAnsi="Times New Roman" w:cs="Times New Roman"/>
+          <w:sz w:val="24"/>
+          <w:szCs w:val="24"/>
+        </w:rPr>
+      </w:pPr>
+      <w:r>
+        <w:rPr>
+          <w:rFonts w:ascii="Times New Roman" w:hAnsi="Times New Roman" w:cs="Times New Roman"/>
+          <w:noProof/>
+          <w:sz w:val="24"/>
+          <w:szCs w:val="24"/>
+          <w:lang w:eastAsia="pl-PL"/>
+        </w:rPr>
+        <w:drawing>
+          <wp:inline distT="0" distB="0" distL="0" distR="0" wp14:anchorId="25381F56" wp14:editId="562ECE17">
+            <wp:extent cx="6165850" cy="1705970"/>
+            <wp:effectExtent l="0" t="0" r="6350" b="8890"/>
+            <wp:docPr id="37" name="Obraz 37"/>
+            <wp:cNvGraphicFramePr>
+              <a:graphicFrameLocks xmlns:a="http://schemas.openxmlformats.org/drawingml/2006/main" noChangeAspect="1"/>
+            </wp:cNvGraphicFramePr>
+            <a:graphic xmlns:a="http://schemas.openxmlformats.org/drawingml/2006/main">
+              <a:graphicData uri="http://schemas.openxmlformats.org/drawingml/2006/picture">
+                <pic:pic xmlns:pic="http://schemas.openxmlformats.org/drawingml/2006/picture">
+                  <pic:nvPicPr>
+                    <pic:cNvPr id="0" name="Picture 7"/>
+                    <pic:cNvPicPr>
+                      <a:picLocks noChangeAspect="1" noChangeArrowheads="1"/>
+                    </pic:cNvPicPr>
+                  </pic:nvPicPr>
+                  <pic:blipFill>
+                    <a:blip r:embed="rId45">
+                      <a:extLst>
+                        <a:ext uri="{28A0092B-C50C-407E-A947-70E740481C1C}">
+                          <a14:useLocalDpi xmlns:a14="http://schemas.microsoft.com/office/drawing/2010/main" val="0"/>
+                        </a:ext>
+                      </a:extLst>
+                    </a:blip>
+                    <a:srcRect/>
+                    <a:stretch>
+                      <a:fillRect/>
+                    </a:stretch>
+                  </pic:blipFill>
+                  <pic:spPr bwMode="auto">
+                    <a:xfrm>
+                      <a:off x="0" y="0"/>
+                      <a:ext cx="6227208" cy="1722947"/>
+                    </a:xfrm>
+                    <a:prstGeom prst="rect">
+                      <a:avLst/>
+                    </a:prstGeom>
+                    <a:noFill/>
+                    <a:ln>
+                      <a:noFill/>
+                    </a:ln>
+                  </pic:spPr>
+                </pic:pic>
+              </a:graphicData>
+            </a:graphic>
+          </wp:inline>
+        </w:drawing>
+      </w:r>
+    </w:p>
+    <w:p>
+      <w:pPr>
+        <w:ind w:firstLine="708"/>
+        <w:jc w:val="center"/>
+        <w:rPr>
+          <w:rFonts w:ascii="Times New Roman" w:hAnsi="Times New Roman" w:cs="Times New Roman"/>
+          <w:sz w:val="24"/>
+          <w:szCs w:val="24"/>
+        </w:rPr>
+      </w:pPr>
+      <w:r>
+        <w:rPr>
+          <w:rFonts w:ascii="Times New Roman" w:hAnsi="Times New Roman" w:cs="Times New Roman"/>
+          <w:sz w:val="24"/>
+          <w:szCs w:val="24"/>
+        </w:rPr>
+        <w:t xml:space="preserve">Rys. 2.23 Zależność </w:t>
+      </w:r>
+      <w:r>
+        <w:rPr>
+          <w:rFonts w:ascii="Times New Roman" w:hAnsi="Times New Roman" w:cs="Times New Roman"/>
+          <w:sz w:val="24"/>
+          <w:szCs w:val="24"/>
+        </w:rPr>
+        <w:t>możliwego obciążenia siłownika od wysuwu tłoka. [D1]</w:t>
+      </w:r>
+    </w:p>
+    <w:p>
+      <w:pPr>
+        <w:rPr>
+          <w:rFonts w:ascii="Times New Roman" w:hAnsi="Times New Roman" w:cs="Times New Roman"/>
+          <w:sz w:val="24"/>
+          <w:szCs w:val="24"/>
+        </w:rPr>
+      </w:pPr>
+      <w:r>
+        <w:rPr>
+          <w:rFonts w:ascii="Times New Roman" w:hAnsi="Times New Roman" w:cs="Times New Roman"/>
+          <w:sz w:val="24"/>
+          <w:szCs w:val="24"/>
+        </w:rPr>
+        <w:t xml:space="preserve">Jak widać na rys. 2.23 oba siłowniki spełniają wymagania siłowe dla całego wysuwu. Jednak dla kryterium kinematycznego (rys. 2.22) w przypadku EMC-80 przy wysuwie około 1100mm prędkość maksymalna tłoka spada poniżej wymaganej wartości, dla EMC-100 sytuacja ta ma miejsce przy wysuwie równym 1350mm. Wartym nadmienienia jest, że kryterium kinematyczne jest złożeniem ruchu </w:t>
+      </w:r>
+    </w:p>
+    <w:p>
+      <w:pPr>
+        <w:rPr>
+          <w:rFonts w:ascii="Times New Roman" w:hAnsi="Times New Roman" w:cs="Times New Roman"/>
+          <w:sz w:val="24"/>
+          <w:szCs w:val="24"/>
+        </w:rPr>
+      </w:pPr>
+    </w:p>
+    <w:p>
+      <w:pPr>
+        <w:rPr>
+          <w:rFonts w:ascii="Times New Roman" w:hAnsi="Times New Roman" w:cs="Times New Roman"/>
+          <w:sz w:val="24"/>
+          <w:szCs w:val="24"/>
+        </w:rPr>
+      </w:pPr>
+    </w:p>
+    <w:p>
+      <w:pPr>
+        <w:rPr>
+          <w:rFonts w:ascii="Times New Roman" w:hAnsi="Times New Roman" w:cs="Times New Roman"/>
+          <w:sz w:val="24"/>
+          <w:szCs w:val="24"/>
+        </w:rPr>
+      </w:pPr>
+    </w:p>
+    <w:p>
+      <w:pPr>
+        <w:rPr>
+          <w:rFonts w:ascii="Times New Roman" w:hAnsi="Times New Roman" w:cs="Times New Roman"/>
+          <w:sz w:val="24"/>
+          <w:szCs w:val="24"/>
+        </w:rPr>
+      </w:pPr>
+    </w:p>
+    <w:p>
+      <w:pPr>
+        <w:rPr>
+          <w:rFonts w:ascii="Times New Roman" w:hAnsi="Times New Roman" w:cs="Times New Roman"/>
+          <w:sz w:val="24"/>
+          <w:szCs w:val="24"/>
+        </w:rPr>
+      </w:pPr>
+    </w:p>
+    <w:p>
+      <w:pPr>
+        <w:rPr>
+          <w:rFonts w:ascii="Times New Roman" w:hAnsi="Times New Roman" w:cs="Times New Roman"/>
+          <w:sz w:val="24"/>
+          <w:szCs w:val="24"/>
+        </w:rPr>
+      </w:pPr>
+    </w:p>
+    <w:p>
+      <w:pPr>
+        <w:rPr>
+          <w:rFonts w:ascii="Times New Roman" w:hAnsi="Times New Roman" w:cs="Times New Roman"/>
+          <w:sz w:val="24"/>
+          <w:szCs w:val="24"/>
+        </w:rPr>
+      </w:pPr>
+    </w:p>
+    <w:p>
+      <w:pPr>
+        <w:rPr>
+          <w:rFonts w:ascii="Times New Roman" w:hAnsi="Times New Roman" w:cs="Times New Roman"/>
+          <w:sz w:val="24"/>
+          <w:szCs w:val="24"/>
+        </w:rPr>
+      </w:pPr>
+    </w:p>
+    <w:p>
+      <w:pPr>
+        <w:rPr>
+          <w:rFonts w:ascii="Times New Roman" w:hAnsi="Times New Roman" w:cs="Times New Roman"/>
+          <w:sz w:val="24"/>
+          <w:szCs w:val="24"/>
+        </w:rPr>
+      </w:pPr>
+    </w:p>
+    <w:p>
+      <w:pPr>
+        <w:rPr>
+          <w:rFonts w:ascii="Times New Roman" w:hAnsi="Times New Roman" w:cs="Times New Roman"/>
+          <w:sz w:val="24"/>
+          <w:szCs w:val="24"/>
+        </w:rPr>
+      </w:pPr>
+    </w:p>
+    <w:p>
+      <w:pPr>
+        <w:rPr>
+          <w:rFonts w:ascii="Times New Roman" w:hAnsi="Times New Roman" w:cs="Times New Roman"/>
+          <w:sz w:val="24"/>
+          <w:szCs w:val="24"/>
+        </w:rPr>
+      </w:pPr>
+    </w:p>
+    <w:p>
+      <w:pPr>
+        <w:rPr>
+          <w:rFonts w:ascii="Times New Roman" w:hAnsi="Times New Roman" w:cs="Times New Roman"/>
+          <w:sz w:val="24"/>
+          <w:szCs w:val="24"/>
+        </w:rPr>
+      </w:pPr>
+    </w:p>
+    <w:p>
+      <w:pPr>
+        <w:rPr>
+          <w:rFonts w:ascii="Times New Roman" w:hAnsi="Times New Roman" w:cs="Times New Roman"/>
+          <w:sz w:val="24"/>
+          <w:szCs w:val="24"/>
+        </w:rPr>
+      </w:pPr>
+    </w:p>
+    <w:p>
+      <w:pPr>
+        <w:rPr>
+          <w:rFonts w:ascii="Times New Roman" w:hAnsi="Times New Roman" w:cs="Times New Roman"/>
+          <w:sz w:val="24"/>
+          <w:szCs w:val="24"/>
+        </w:rPr>
+      </w:pPr>
+    </w:p>
+    <w:p>
+      <w:pPr>
+        <w:rPr>
+          <w:rFonts w:ascii="Times New Roman" w:hAnsi="Times New Roman" w:cs="Times New Roman"/>
+          <w:sz w:val="24"/>
+          <w:szCs w:val="24"/>
+        </w:rPr>
+      </w:pPr>
+    </w:p>
+    <w:p>
+      <w:pPr>
+        <w:rPr>
+          <w:rFonts w:ascii="Times New Roman" w:hAnsi="Times New Roman" w:cs="Times New Roman"/>
+          <w:sz w:val="24"/>
+          <w:szCs w:val="24"/>
+        </w:rPr>
+      </w:pPr>
+    </w:p>
+    <w:p>
+      <w:pPr>
+        <w:rPr>
+          <w:rFonts w:ascii="Times New Roman" w:hAnsi="Times New Roman" w:cs="Times New Roman"/>
+          <w:sz w:val="24"/>
+          <w:szCs w:val="24"/>
+        </w:rPr>
+      </w:pPr>
+    </w:p>
+    <w:p>
+      <w:pPr>
+        <w:rPr>
+          <w:rFonts w:ascii="Times New Roman" w:hAnsi="Times New Roman" w:cs="Times New Roman"/>
+          <w:sz w:val="24"/>
+          <w:szCs w:val="24"/>
+        </w:rPr>
+      </w:pPr>
+    </w:p>
+    <w:p>
+      <w:pPr>
+        <w:rPr>
+          <w:rFonts w:ascii="Times New Roman" w:hAnsi="Times New Roman" w:cs="Times New Roman"/>
+          <w:sz w:val="24"/>
+          <w:szCs w:val="24"/>
+        </w:rPr>
+      </w:pPr>
+    </w:p>
+    <w:p>
+      <w:pPr>
+        <w:rPr>
+          <w:rFonts w:ascii="Times New Roman" w:hAnsi="Times New Roman" w:cs="Times New Roman"/>
+          <w:sz w:val="24"/>
+          <w:szCs w:val="24"/>
+        </w:rPr>
+      </w:pPr>
+    </w:p>
+    <w:p>
+      <w:pPr>
+        <w:rPr>
+          <w:rFonts w:ascii="Times New Roman" w:hAnsi="Times New Roman" w:cs="Times New Roman"/>
+          <w:sz w:val="24"/>
+          <w:szCs w:val="24"/>
+        </w:rPr>
+      </w:pPr>
+    </w:p>
+    <w:p>
+      <w:pPr>
+        <w:rPr>
+          <w:rFonts w:ascii="Times New Roman" w:hAnsi="Times New Roman" w:cs="Times New Roman"/>
+          <w:sz w:val="24"/>
+          <w:szCs w:val="24"/>
+        </w:rPr>
+      </w:pPr>
+    </w:p>
+    <w:p>
+      <w:pPr>
+        <w:rPr>
+          <w:rFonts w:ascii="Times New Roman" w:hAnsi="Times New Roman" w:cs="Times New Roman"/>
+          <w:sz w:val="24"/>
+          <w:szCs w:val="24"/>
+        </w:rPr>
+      </w:pPr>
+    </w:p>
+    <w:p>
+      <w:pPr>
+        <w:rPr>
+          <w:rFonts w:ascii="Times New Roman" w:hAnsi="Times New Roman" w:cs="Times New Roman"/>
+          <w:sz w:val="24"/>
+          <w:szCs w:val="24"/>
+        </w:rPr>
+      </w:pPr>
+    </w:p>
+    <w:p>
+      <w:pPr>
+        <w:rPr>
+          <w:rFonts w:ascii="Times New Roman" w:hAnsi="Times New Roman" w:cs="Times New Roman"/>
+          <w:sz w:val="24"/>
+          <w:szCs w:val="24"/>
+        </w:rPr>
+      </w:pPr>
+      <w:r>
+        <w:rPr>
+          <w:rFonts w:ascii="Times New Roman" w:hAnsi="Times New Roman" w:cs="Times New Roman"/>
+          <w:sz w:val="24"/>
+          <w:szCs w:val="24"/>
+        </w:rPr>
+        <w:br w:type="page"/>
+      </w:r>
+    </w:p>
+    <w:p>
+      <w:pPr>
+        <w:rPr>
+          <w:rFonts w:ascii="Times New Roman" w:hAnsi="Times New Roman" w:cs="Times New Roman"/>
+          <w:sz w:val="24"/>
+          <w:szCs w:val="24"/>
+        </w:rPr>
+      </w:pPr>
+    </w:p>
+    <w:p>
+      <w:pPr>
+        <w:rPr>
+          <w:rFonts w:ascii="Times New Roman" w:hAnsi="Times New Roman" w:cs="Times New Roman"/>
+          <w:sz w:val="24"/>
+          <w:szCs w:val="24"/>
+        </w:rPr>
+      </w:pPr>
+    </w:p>
+    <w:p>
+      <w:pPr>
+        <w:rPr>
+          <w:rFonts w:ascii="Times New Roman" w:hAnsi="Times New Roman" w:cs="Times New Roman"/>
+          <w:sz w:val="24"/>
+          <w:szCs w:val="24"/>
+        </w:rPr>
+      </w:pPr>
+    </w:p>
+    <w:p>
+      <w:pPr>
+        <w:jc w:val="both"/>
+        <w:rPr>
+          <w:rFonts w:ascii="Times New Roman" w:hAnsi="Times New Roman" w:cs="Times New Roman"/>
+          <w:b/>
+          <w:sz w:val="24"/>
+          <w:szCs w:val="24"/>
+        </w:rPr>
+      </w:pPr>
+      <w:r>
+        <w:rPr>
+          <w:rFonts w:ascii="Times New Roman" w:hAnsi="Times New Roman" w:cs="Times New Roman"/>
+          <w:b/>
+          <w:sz w:val="24"/>
+          <w:szCs w:val="24"/>
+        </w:rPr>
         <w:t>Bibliografia:</w:t>
       </w:r>
     </w:p>
@@ -21867,7 +24647,25 @@
           <w:sz w:val="24"/>
           <w:szCs w:val="24"/>
         </w:rPr>
-        <w:t>narządu przedsionkowego człowieka  oraz zjawisk fizjologicznych towarzyszących ich pobudzeniom</w:t>
+        <w:t>narządu przedsionkowego człowieka  oraz zjawisk fizjologicznych towarzyszących ic</w:t>
+      </w:r>
+      <w:r>
+        <w:rPr>
+          <w:rFonts w:ascii="Times New Roman" w:hAnsi="Times New Roman" w:cs="Times New Roman"/>
+          <w:i/>
+          <w:sz w:val="24"/>
+          <w:szCs w:val="24"/>
+        </w:rPr>
+        <w:t xml:space="preserve"> </w:t>
+      </w:r>
+      <w:r>
+        <w:rPr>
+          <w:rFonts w:ascii="Times New Roman" w:hAnsi="Times New Roman" w:cs="Times New Roman"/>
+          <w:i/>
+          <w:sz w:val="24"/>
+          <w:szCs w:val="24"/>
+        </w:rPr>
+        <w:t>h pobudzeniom</w:t>
       </w:r>
       <w:r>
         <w:rPr>
@@ -22459,7 +25257,7 @@
       </w:r>
     </w:p>
   </w:comment>
-  <w:comment w:id="1" w:author="Marcin" w:date="2016-11-29T15:16:00Z" w:initials="M">
+  <w:comment w:id="1" w:author="Marcin" w:date="2016-12-03T12:12:00Z" w:initials="M">
     <w:p>
       <w:pPr>
         <w:pStyle w:val="Tekstkomentarza"/>
@@ -22471,11 +25269,27 @@
         <w:annotationRef/>
       </w:r>
       <w:r>
+        <w:t>Dopisać o siłach poprzecznych na siłownikach</w:t>
+      </w:r>
+    </w:p>
+  </w:comment>
+  <w:comment w:id="2" w:author="Marcin" w:date="2016-11-29T15:16:00Z" w:initials="M">
+    <w:p>
+      <w:pPr>
+        <w:pStyle w:val="Tekstkomentarza"/>
+      </w:pPr>
+      <w:r>
+        <w:rPr>
+          <w:rStyle w:val="Odwoaniedokomentarza"/>
+        </w:rPr>
+        <w:annotationRef/>
+      </w:r>
+      <w:r>
         <w:t>Dodać rozdział jak już będzie :D</w:t>
       </w:r>
     </w:p>
   </w:comment>
-  <w:comment w:id="2" w:author="Marcin" w:date="2016-12-02T14:45:00Z" w:initials="M">
+  <w:comment w:id="3" w:author="Marcin" w:date="2016-12-02T14:45:00Z" w:initials="M">
     <w:p>
       <w:pPr>
         <w:pStyle w:val="Tekstkomentarza"/>
@@ -22490,6 +25304,27 @@
       <w:r>
         <w:t>To AiR wszystko na wiarę robi?</w:t>
       </w:r>
+    </w:p>
+  </w:comment>
+  <w:comment w:id="5" w:author="Marcin" w:date="2016-12-03T12:34:00Z" w:initials="M">
+    <w:p>
+      <w:pPr>
+        <w:pStyle w:val="Tekstkomentarza"/>
+      </w:pPr>
+      <w:r>
+        <w:rPr>
+          <w:rStyle w:val="Odwoaniedokomentarza"/>
+        </w:rPr>
+        <w:annotationRef/>
+      </w:r>
+      <w:r>
+        <w:t xml:space="preserve">Dodać zakresy </w:t>
+      </w:r>
+    </w:p>
+    <w:p>
+      <w:pPr>
+        <w:pStyle w:val="Tekstkomentarza"/>
+      </w:pPr>
     </w:p>
   </w:comment>
 </w:comments>
@@ -22498,8 +25333,10 @@
 <file path=word/commentsExtended.xml><?xml version="1.0" encoding="utf-8"?>
 <w15:commentsEx xmlns:wpc="http://schemas.microsoft.com/office/word/2010/wordprocessingCanvas" xmlns:cx="http://schemas.microsoft.com/office/drawing/2014/chartex" xmlns:cx1="http://schemas.microsoft.com/office/drawing/2015/9/8/chartex" xmlns:cx2="http://schemas.microsoft.com/office/drawing/2015/10/21/chartex" xmlns:cx3="http://schemas.microsoft.com/office/drawing/2016/5/9/chartex" xmlns:cx4="http://schemas.microsoft.com/office/drawing/2016/5/10/chartex" xmlns:cx5="http://schemas.microsoft.com/office/drawing/2016/5/11/chartex" xmlns:mc="http://schemas.openxmlformats.org/markup-compatibility/2006" xmlns:o="urn:schemas-microsoft-com:office:office" xmlns:r="http://schemas.openxmlformats.org/officeDocument/2006/relationships" xmlns:m="http://schemas.openxmlformats.org/officeDocument/2006/math" xmlns:v="urn:schemas-microsoft-com:vml" xmlns:wp14="http://schemas.microsoft.com/office/word/2010/wordprocessingDrawing" xmlns:wp="http://schemas.openxmlformats.org/drawingml/2006/wordprocessingDrawing" xmlns:w10="urn:schemas-microsoft-com:office:word" xmlns:w="http://schemas.openxmlformats.org/wordprocessingml/2006/main" xmlns:w14="http://schemas.microsoft.com/office/word/2010/wordml" xmlns:w15="http://schemas.microsoft.com/office/word/2012/wordml" xmlns:w16se="http://schemas.microsoft.com/office/word/2015/wordml/symex" xmlns:wpg="http://schemas.microsoft.com/office/word/2010/wordprocessingGroup" xmlns:wpi="http://schemas.microsoft.com/office/word/2010/wordprocessingInk" xmlns:wne="http://schemas.microsoft.com/office/word/2006/wordml" xmlns:wps="http://schemas.microsoft.com/office/word/2010/wordprocessingShape" mc:Ignorable="w14 w15 w16se wp14">
   <w15:commentEx w15:paraId="4DC4A3D7" w15:done="0"/>
+  <w15:commentEx w15:paraId="389635C9" w15:done="0"/>
   <w15:commentEx w15:paraId="020075F2" w15:done="0"/>
   <w15:commentEx w15:paraId="7897A5AB" w15:done="0"/>
+  <w15:commentEx w15:paraId="4EB2782B" w15:done="0"/>
 </w15:commentsEx>
 </file>
 
@@ -22555,7 +25392,7 @@
 
 <file path=word/numbering.xml><?xml version="1.0" encoding="utf-8"?>
 <w:numbering xmlns:wpc="http://schemas.microsoft.com/office/word/2010/wordprocessingCanvas" xmlns:cx="http://schemas.microsoft.com/office/drawing/2014/chartex" xmlns:cx1="http://schemas.microsoft.com/office/drawing/2015/9/8/chartex" xmlns:cx2="http://schemas.microsoft.com/office/drawing/2015/10/21/chartex" xmlns:cx3="http://schemas.microsoft.com/office/drawing/2016/5/9/chartex" xmlns:cx4="http://schemas.microsoft.com/office/drawing/2016/5/10/chartex" xmlns:cx5="http://schemas.microsoft.com/office/drawing/2016/5/11/chartex" xmlns:mc="http://schemas.openxmlformats.org/markup-compatibility/2006" xmlns:o="urn:schemas-microsoft-com:office:office" xmlns:r="http://schemas.openxmlformats.org/officeDocument/2006/relationships" xmlns:m="http://schemas.openxmlformats.org/officeDocument/2006/math" xmlns:v="urn:schemas-microsoft-com:vml" xmlns:wp14="http://schemas.microsoft.com/office/word/2010/wordprocessingDrawing" xmlns:wp="http://schemas.openxmlformats.org/drawingml/2006/wordprocessingDrawing" xmlns:w10="urn:schemas-microsoft-com:office:word" xmlns:w="http://schemas.openxmlformats.org/wordprocessingml/2006/main" xmlns:w14="http://schemas.microsoft.com/office/word/2010/wordml" xmlns:w15="http://schemas.microsoft.com/office/word/2012/wordml" xmlns:w16se="http://schemas.microsoft.com/office/word/2015/wordml/symex" xmlns:wpg="http://schemas.microsoft.com/office/word/2010/wordprocessingGroup" xmlns:wpi="http://schemas.microsoft.com/office/word/2010/wordprocessingInk" xmlns:wne="http://schemas.microsoft.com/office/word/2006/wordml" xmlns:wps="http://schemas.microsoft.com/office/word/2010/wordprocessingShape" mc:Ignorable="w14 w15 w16se wp14">
-  <w:abstractNum w:abstractNumId="1" w15:restartNumberingAfterBreak="0">
+  <w:abstractNum w:abstractNumId="0" w15:restartNumberingAfterBreak="0">
     <w:nsid w:val="084A31D5"/>
     <w:multiLevelType w:val="multilevel"/>
     <w:tmpl w:val="43627252"/>
@@ -22668,7 +25505,7 @@
       </w:rPr>
     </w:lvl>
   </w:abstractNum>
-  <w:abstractNum w:abstractNumId="2" w15:restartNumberingAfterBreak="0">
+  <w:abstractNum w:abstractNumId="1" w15:restartNumberingAfterBreak="0">
     <w:nsid w:val="0AA0585A"/>
     <w:multiLevelType w:val="multilevel"/>
     <w:tmpl w:val="CE74DDCA"/>
@@ -22781,7 +25618,7 @@
       </w:rPr>
     </w:lvl>
   </w:abstractNum>
-  <w:abstractNum w:abstractNumId="3" w15:restartNumberingAfterBreak="0">
+  <w:abstractNum w:abstractNumId="2" w15:restartNumberingAfterBreak="0">
     <w:nsid w:val="0AF762FC"/>
     <w:multiLevelType w:val="multilevel"/>
     <w:tmpl w:val="43627252"/>
@@ -22894,7 +25731,186 @@
       </w:rPr>
     </w:lvl>
   </w:abstractNum>
+  <w:abstractNum w:abstractNumId="3" w15:restartNumberingAfterBreak="0">
+    <w:nsid w:val="0C750584"/>
+    <w:multiLevelType w:val="hybridMultilevel"/>
+    <w:tmpl w:val="DB8C2BA2"/>
+    <w:lvl w:ilvl="0" w:tplc="1AF0DC9C">
+      <w:start w:val="1"/>
+      <w:numFmt w:val="lowerLetter"/>
+      <w:lvlText w:val="%1)"/>
+      <w:lvlJc w:val="left"/>
+      <w:pPr>
+        <w:ind w:left="1068" w:hanging="360"/>
+      </w:pPr>
+      <w:rPr>
+        <w:rFonts w:hint="default"/>
+      </w:rPr>
+    </w:lvl>
+    <w:lvl w:ilvl="1" w:tplc="04150019" w:tentative="1">
+      <w:start w:val="1"/>
+      <w:numFmt w:val="lowerLetter"/>
+      <w:lvlText w:val="%2."/>
+      <w:lvlJc w:val="left"/>
+      <w:pPr>
+        <w:ind w:left="1788" w:hanging="360"/>
+      </w:pPr>
+    </w:lvl>
+    <w:lvl w:ilvl="2" w:tplc="0415001B" w:tentative="1">
+      <w:start w:val="1"/>
+      <w:numFmt w:val="lowerRoman"/>
+      <w:lvlText w:val="%3."/>
+      <w:lvlJc w:val="right"/>
+      <w:pPr>
+        <w:ind w:left="2508" w:hanging="180"/>
+      </w:pPr>
+    </w:lvl>
+    <w:lvl w:ilvl="3" w:tplc="0415000F" w:tentative="1">
+      <w:start w:val="1"/>
+      <w:numFmt w:val="decimal"/>
+      <w:lvlText w:val="%4."/>
+      <w:lvlJc w:val="left"/>
+      <w:pPr>
+        <w:ind w:left="3228" w:hanging="360"/>
+      </w:pPr>
+    </w:lvl>
+    <w:lvl w:ilvl="4" w:tplc="04150019" w:tentative="1">
+      <w:start w:val="1"/>
+      <w:numFmt w:val="lowerLetter"/>
+      <w:lvlText w:val="%5."/>
+      <w:lvlJc w:val="left"/>
+      <w:pPr>
+        <w:ind w:left="3948" w:hanging="360"/>
+      </w:pPr>
+    </w:lvl>
+    <w:lvl w:ilvl="5" w:tplc="0415001B" w:tentative="1">
+      <w:start w:val="1"/>
+      <w:numFmt w:val="lowerRoman"/>
+      <w:lvlText w:val="%6."/>
+      <w:lvlJc w:val="right"/>
+      <w:pPr>
+        <w:ind w:left="4668" w:hanging="180"/>
+      </w:pPr>
+    </w:lvl>
+    <w:lvl w:ilvl="6" w:tplc="0415000F" w:tentative="1">
+      <w:start w:val="1"/>
+      <w:numFmt w:val="decimal"/>
+      <w:lvlText w:val="%7."/>
+      <w:lvlJc w:val="left"/>
+      <w:pPr>
+        <w:ind w:left="5388" w:hanging="360"/>
+      </w:pPr>
+    </w:lvl>
+    <w:lvl w:ilvl="7" w:tplc="04150019" w:tentative="1">
+      <w:start w:val="1"/>
+      <w:numFmt w:val="lowerLetter"/>
+      <w:lvlText w:val="%8."/>
+      <w:lvlJc w:val="left"/>
+      <w:pPr>
+        <w:ind w:left="6108" w:hanging="360"/>
+      </w:pPr>
+    </w:lvl>
+    <w:lvl w:ilvl="8" w:tplc="0415001B" w:tentative="1">
+      <w:start w:val="1"/>
+      <w:numFmt w:val="lowerRoman"/>
+      <w:lvlText w:val="%9."/>
+      <w:lvlJc w:val="right"/>
+      <w:pPr>
+        <w:ind w:left="6828" w:hanging="180"/>
+      </w:pPr>
+    </w:lvl>
+  </w:abstractNum>
   <w:abstractNum w:abstractNumId="4" w15:restartNumberingAfterBreak="0">
+    <w:nsid w:val="1599489E"/>
+    <w:multiLevelType w:val="hybridMultilevel"/>
+    <w:tmpl w:val="847E785C"/>
+    <w:lvl w:ilvl="0" w:tplc="057483A0">
+      <w:start w:val="1"/>
+      <w:numFmt w:val="lowerLetter"/>
+      <w:lvlText w:val="%1)"/>
+      <w:lvlJc w:val="left"/>
+      <w:pPr>
+        <w:ind w:left="1068" w:hanging="360"/>
+      </w:pPr>
+      <w:rPr>
+        <w:rFonts w:hint="default"/>
+        <w:b w:val="0"/>
+      </w:rPr>
+    </w:lvl>
+    <w:lvl w:ilvl="1" w:tplc="04150019" w:tentative="1">
+      <w:start w:val="1"/>
+      <w:numFmt w:val="lowerLetter"/>
+      <w:lvlText w:val="%2."/>
+      <w:lvlJc w:val="left"/>
+      <w:pPr>
+        <w:ind w:left="1788" w:hanging="360"/>
+      </w:pPr>
+    </w:lvl>
+    <w:lvl w:ilvl="2" w:tplc="0415001B" w:tentative="1">
+      <w:start w:val="1"/>
+      <w:numFmt w:val="lowerRoman"/>
+      <w:lvlText w:val="%3."/>
+      <w:lvlJc w:val="right"/>
+      <w:pPr>
+        <w:ind w:left="2508" w:hanging="180"/>
+      </w:pPr>
+    </w:lvl>
+    <w:lvl w:ilvl="3" w:tplc="0415000F" w:tentative="1">
+      <w:start w:val="1"/>
+      <w:numFmt w:val="decimal"/>
+      <w:lvlText w:val="%4."/>
+      <w:lvlJc w:val="left"/>
+      <w:pPr>
+        <w:ind w:left="3228" w:hanging="360"/>
+      </w:pPr>
+    </w:lvl>
+    <w:lvl w:ilvl="4" w:tplc="04150019" w:tentative="1">
+      <w:start w:val="1"/>
+      <w:numFmt w:val="lowerLetter"/>
+      <w:lvlText w:val="%5."/>
+      <w:lvlJc w:val="left"/>
+      <w:pPr>
+        <w:ind w:left="3948" w:hanging="360"/>
+      </w:pPr>
+    </w:lvl>
+    <w:lvl w:ilvl="5" w:tplc="0415001B" w:tentative="1">
+      <w:start w:val="1"/>
+      <w:numFmt w:val="lowerRoman"/>
+      <w:lvlText w:val="%6."/>
+      <w:lvlJc w:val="right"/>
+      <w:pPr>
+        <w:ind w:left="4668" w:hanging="180"/>
+      </w:pPr>
+    </w:lvl>
+    <w:lvl w:ilvl="6" w:tplc="0415000F" w:tentative="1">
+      <w:start w:val="1"/>
+      <w:numFmt w:val="decimal"/>
+      <w:lvlText w:val="%7."/>
+      <w:lvlJc w:val="left"/>
+      <w:pPr>
+        <w:ind w:left="5388" w:hanging="360"/>
+      </w:pPr>
+    </w:lvl>
+    <w:lvl w:ilvl="7" w:tplc="04150019" w:tentative="1">
+      <w:start w:val="1"/>
+      <w:numFmt w:val="lowerLetter"/>
+      <w:lvlText w:val="%8."/>
+      <w:lvlJc w:val="left"/>
+      <w:pPr>
+        <w:ind w:left="6108" w:hanging="360"/>
+      </w:pPr>
+    </w:lvl>
+    <w:lvl w:ilvl="8" w:tplc="0415001B" w:tentative="1">
+      <w:start w:val="1"/>
+      <w:numFmt w:val="lowerRoman"/>
+      <w:lvlText w:val="%9."/>
+      <w:lvlJc w:val="right"/>
+      <w:pPr>
+        <w:ind w:left="6828" w:hanging="180"/>
+      </w:pPr>
+    </w:lvl>
+  </w:abstractNum>
+  <w:abstractNum w:abstractNumId="5" w15:restartNumberingAfterBreak="0">
     <w:nsid w:val="16876AD6"/>
     <w:multiLevelType w:val="multilevel"/>
     <w:tmpl w:val="3A3A4792"/>
@@ -23008,7 +26024,7 @@
       </w:rPr>
     </w:lvl>
   </w:abstractNum>
-  <w:abstractNum w:abstractNumId="5" w15:restartNumberingAfterBreak="0">
+  <w:abstractNum w:abstractNumId="6" w15:restartNumberingAfterBreak="0">
     <w:nsid w:val="1ABA1497"/>
     <w:multiLevelType w:val="hybridMultilevel"/>
     <w:tmpl w:val="30020902"/>
@@ -23097,7 +26113,7 @@
       </w:pPr>
     </w:lvl>
   </w:abstractNum>
-  <w:abstractNum w:abstractNumId="6" w15:restartNumberingAfterBreak="0">
+  <w:abstractNum w:abstractNumId="7" w15:restartNumberingAfterBreak="0">
     <w:nsid w:val="1C8B3B26"/>
     <w:multiLevelType w:val="hybridMultilevel"/>
     <w:tmpl w:val="CF207F16"/>
@@ -23210,7 +26226,7 @@
       </w:rPr>
     </w:lvl>
   </w:abstractNum>
-  <w:abstractNum w:abstractNumId="7" w15:restartNumberingAfterBreak="0">
+  <w:abstractNum w:abstractNumId="8" w15:restartNumberingAfterBreak="0">
     <w:nsid w:val="207147AE"/>
     <w:multiLevelType w:val="hybridMultilevel"/>
     <w:tmpl w:val="3F96CE7C"/>
@@ -23323,7 +26339,7 @@
       </w:rPr>
     </w:lvl>
   </w:abstractNum>
-  <w:abstractNum w:abstractNumId="8" w15:restartNumberingAfterBreak="0">
+  <w:abstractNum w:abstractNumId="9" w15:restartNumberingAfterBreak="0">
     <w:nsid w:val="23885DCC"/>
     <w:multiLevelType w:val="hybridMultilevel"/>
     <w:tmpl w:val="45F0741C"/>
@@ -23415,7 +26431,7 @@
       </w:pPr>
     </w:lvl>
   </w:abstractNum>
-  <w:abstractNum w:abstractNumId="9" w15:restartNumberingAfterBreak="0">
+  <w:abstractNum w:abstractNumId="10" w15:restartNumberingAfterBreak="0">
     <w:nsid w:val="3330769A"/>
     <w:multiLevelType w:val="hybridMultilevel"/>
     <w:tmpl w:val="63BCB7E8"/>
@@ -23528,7 +26544,7 @@
       </w:rPr>
     </w:lvl>
   </w:abstractNum>
-  <w:abstractNum w:abstractNumId="10" w15:restartNumberingAfterBreak="0">
+  <w:abstractNum w:abstractNumId="11" w15:restartNumberingAfterBreak="0">
     <w:nsid w:val="336C0424"/>
     <w:multiLevelType w:val="hybridMultilevel"/>
     <w:tmpl w:val="EE26BD96"/>
@@ -23614,7 +26630,7 @@
       </w:pPr>
     </w:lvl>
   </w:abstractNum>
-  <w:abstractNum w:abstractNumId="11" w15:restartNumberingAfterBreak="0">
+  <w:abstractNum w:abstractNumId="12" w15:restartNumberingAfterBreak="0">
     <w:nsid w:val="3B6D0D7A"/>
     <w:multiLevelType w:val="hybridMultilevel"/>
     <w:tmpl w:val="4C4EBF7A"/>
@@ -23727,7 +26743,7 @@
       </w:rPr>
     </w:lvl>
   </w:abstractNum>
-  <w:abstractNum w:abstractNumId="12" w15:restartNumberingAfterBreak="0">
+  <w:abstractNum w:abstractNumId="13" w15:restartNumberingAfterBreak="0">
     <w:nsid w:val="42E8792B"/>
     <w:multiLevelType w:val="hybridMultilevel"/>
     <w:tmpl w:val="24F4E65E"/>
@@ -23816,7 +26832,7 @@
       </w:pPr>
     </w:lvl>
   </w:abstractNum>
-  <w:abstractNum w:abstractNumId="13" w15:restartNumberingAfterBreak="0">
+  <w:abstractNum w:abstractNumId="14" w15:restartNumberingAfterBreak="0">
     <w:nsid w:val="58EB66DA"/>
     <w:multiLevelType w:val="hybridMultilevel"/>
     <w:tmpl w:val="D2EA0A98"/>
@@ -23905,7 +26921,7 @@
       </w:pPr>
     </w:lvl>
   </w:abstractNum>
-  <w:abstractNum w:abstractNumId="14" w15:restartNumberingAfterBreak="0">
+  <w:abstractNum w:abstractNumId="15" w15:restartNumberingAfterBreak="0">
     <w:nsid w:val="5ECA272D"/>
     <w:multiLevelType w:val="hybridMultilevel"/>
     <w:tmpl w:val="2C448146"/>
@@ -24018,7 +27034,7 @@
       </w:rPr>
     </w:lvl>
   </w:abstractNum>
-  <w:abstractNum w:abstractNumId="15" w15:restartNumberingAfterBreak="0">
+  <w:abstractNum w:abstractNumId="16" w15:restartNumberingAfterBreak="0">
     <w:nsid w:val="66CB46F5"/>
     <w:multiLevelType w:val="multilevel"/>
     <w:tmpl w:val="C1822F0C"/>
@@ -24052,7 +27068,7 @@
       <w:lvlText w:val="%1.%2.%3"/>
       <w:lvlJc w:val="left"/>
       <w:pPr>
-        <w:ind w:left="2136" w:hanging="720"/>
+        <w:ind w:left="1800" w:hanging="720"/>
       </w:pPr>
       <w:rPr>
         <w:rFonts w:hint="default"/>
@@ -24131,7 +27147,7 @@
       </w:rPr>
     </w:lvl>
   </w:abstractNum>
-  <w:abstractNum w:abstractNumId="16" w15:restartNumberingAfterBreak="0">
+  <w:abstractNum w:abstractNumId="17" w15:restartNumberingAfterBreak="0">
     <w:nsid w:val="67F7464B"/>
     <w:multiLevelType w:val="hybridMultilevel"/>
     <w:tmpl w:val="EF3463EA"/>
@@ -24244,7 +27260,7 @@
       </w:rPr>
     </w:lvl>
   </w:abstractNum>
-  <w:abstractNum w:abstractNumId="17" w15:restartNumberingAfterBreak="0">
+  <w:abstractNum w:abstractNumId="18" w15:restartNumberingAfterBreak="0">
     <w:nsid w:val="6E656860"/>
     <w:multiLevelType w:val="hybridMultilevel"/>
     <w:tmpl w:val="EB384A52"/>
@@ -24333,7 +27349,7 @@
       </w:pPr>
     </w:lvl>
   </w:abstractNum>
-  <w:abstractNum w:abstractNumId="18" w15:restartNumberingAfterBreak="0">
+  <w:abstractNum w:abstractNumId="19" w15:restartNumberingAfterBreak="0">
     <w:nsid w:val="6FB42A4F"/>
     <w:multiLevelType w:val="hybridMultilevel"/>
     <w:tmpl w:val="A880DAE4"/>
@@ -24446,7 +27462,7 @@
       </w:rPr>
     </w:lvl>
   </w:abstractNum>
-  <w:abstractNum w:abstractNumId="19" w15:restartNumberingAfterBreak="0">
+  <w:abstractNum w:abstractNumId="20" w15:restartNumberingAfterBreak="0">
     <w:nsid w:val="72771B4F"/>
     <w:multiLevelType w:val="multilevel"/>
     <w:tmpl w:val="ADD0A1FE"/>
@@ -24559,7 +27575,7 @@
       </w:rPr>
     </w:lvl>
   </w:abstractNum>
-  <w:abstractNum w:abstractNumId="20" w15:restartNumberingAfterBreak="0">
+  <w:abstractNum w:abstractNumId="21" w15:restartNumberingAfterBreak="0">
     <w:nsid w:val="7921399F"/>
     <w:multiLevelType w:val="multilevel"/>
     <w:tmpl w:val="99D06FA2"/>
@@ -24672,7 +27688,7 @@
       </w:rPr>
     </w:lvl>
   </w:abstractNum>
-  <w:abstractNum w:abstractNumId="21" w15:restartNumberingAfterBreak="0">
+  <w:abstractNum w:abstractNumId="22" w15:restartNumberingAfterBreak="0">
     <w:nsid w:val="7A597E61"/>
     <w:multiLevelType w:val="multilevel"/>
     <w:tmpl w:val="514AFB38"/>
@@ -24785,7 +27801,7 @@
       </w:rPr>
     </w:lvl>
   </w:abstractNum>
-  <w:abstractNum w:abstractNumId="22" w15:restartNumberingAfterBreak="0">
+  <w:abstractNum w:abstractNumId="23" w15:restartNumberingAfterBreak="0">
     <w:nsid w:val="7C860300"/>
     <w:multiLevelType w:val="hybridMultilevel"/>
     <w:tmpl w:val="78189596"/>
@@ -24874,71 +27890,169 @@
       </w:pPr>
     </w:lvl>
   </w:abstractNum>
+  <w:abstractNum w:abstractNumId="24" w15:restartNumberingAfterBreak="0">
+    <w:nsid w:val="7F8146E5"/>
+    <w:multiLevelType w:val="hybridMultilevel"/>
+    <w:tmpl w:val="307A19B6"/>
+    <w:lvl w:ilvl="0" w:tplc="C68CA0EC">
+      <w:start w:val="1"/>
+      <w:numFmt w:val="lowerLetter"/>
+      <w:lvlText w:val="%1)"/>
+      <w:lvlJc w:val="left"/>
+      <w:pPr>
+        <w:ind w:left="1068" w:hanging="360"/>
+      </w:pPr>
+      <w:rPr>
+        <w:rFonts w:hint="default"/>
+      </w:rPr>
+    </w:lvl>
+    <w:lvl w:ilvl="1" w:tplc="04150019" w:tentative="1">
+      <w:start w:val="1"/>
+      <w:numFmt w:val="lowerLetter"/>
+      <w:lvlText w:val="%2."/>
+      <w:lvlJc w:val="left"/>
+      <w:pPr>
+        <w:ind w:left="1788" w:hanging="360"/>
+      </w:pPr>
+    </w:lvl>
+    <w:lvl w:ilvl="2" w:tplc="0415001B" w:tentative="1">
+      <w:start w:val="1"/>
+      <w:numFmt w:val="lowerRoman"/>
+      <w:lvlText w:val="%3."/>
+      <w:lvlJc w:val="right"/>
+      <w:pPr>
+        <w:ind w:left="2508" w:hanging="180"/>
+      </w:pPr>
+    </w:lvl>
+    <w:lvl w:ilvl="3" w:tplc="0415000F" w:tentative="1">
+      <w:start w:val="1"/>
+      <w:numFmt w:val="decimal"/>
+      <w:lvlText w:val="%4."/>
+      <w:lvlJc w:val="left"/>
+      <w:pPr>
+        <w:ind w:left="3228" w:hanging="360"/>
+      </w:pPr>
+    </w:lvl>
+    <w:lvl w:ilvl="4" w:tplc="04150019" w:tentative="1">
+      <w:start w:val="1"/>
+      <w:numFmt w:val="lowerLetter"/>
+      <w:lvlText w:val="%5."/>
+      <w:lvlJc w:val="left"/>
+      <w:pPr>
+        <w:ind w:left="3948" w:hanging="360"/>
+      </w:pPr>
+    </w:lvl>
+    <w:lvl w:ilvl="5" w:tplc="0415001B" w:tentative="1">
+      <w:start w:val="1"/>
+      <w:numFmt w:val="lowerRoman"/>
+      <w:lvlText w:val="%6."/>
+      <w:lvlJc w:val="right"/>
+      <w:pPr>
+        <w:ind w:left="4668" w:hanging="180"/>
+      </w:pPr>
+    </w:lvl>
+    <w:lvl w:ilvl="6" w:tplc="0415000F" w:tentative="1">
+      <w:start w:val="1"/>
+      <w:numFmt w:val="decimal"/>
+      <w:lvlText w:val="%7."/>
+      <w:lvlJc w:val="left"/>
+      <w:pPr>
+        <w:ind w:left="5388" w:hanging="360"/>
+      </w:pPr>
+    </w:lvl>
+    <w:lvl w:ilvl="7" w:tplc="04150019" w:tentative="1">
+      <w:start w:val="1"/>
+      <w:numFmt w:val="lowerLetter"/>
+      <w:lvlText w:val="%8."/>
+      <w:lvlJc w:val="left"/>
+      <w:pPr>
+        <w:ind w:left="6108" w:hanging="360"/>
+      </w:pPr>
+    </w:lvl>
+    <w:lvl w:ilvl="8" w:tplc="0415001B" w:tentative="1">
+      <w:start w:val="1"/>
+      <w:numFmt w:val="lowerRoman"/>
+      <w:lvlText w:val="%9."/>
+      <w:lvlJc w:val="right"/>
+      <w:pPr>
+        <w:ind w:left="6828" w:hanging="180"/>
+      </w:pPr>
+    </w:lvl>
+  </w:abstractNum>
   <w:num w:numId="1">
+    <w:abstractNumId w:val="9"/>
+  </w:num>
+  <w:num w:numId="2">
+    <w:abstractNumId w:val="2"/>
+  </w:num>
+  <w:num w:numId="3">
+    <w:abstractNumId w:val="0"/>
+  </w:num>
+  <w:num w:numId="4">
+    <w:abstractNumId w:val="6"/>
+  </w:num>
+  <w:num w:numId="5">
+    <w:abstractNumId w:val="16"/>
+  </w:num>
+  <w:num w:numId="6">
+    <w:abstractNumId w:val="18"/>
+  </w:num>
+  <w:num w:numId="7">
+    <w:abstractNumId w:val="22"/>
+  </w:num>
+  <w:num w:numId="8">
+    <w:abstractNumId w:val="20"/>
+  </w:num>
+  <w:num w:numId="9">
+    <w:abstractNumId w:val="5"/>
+  </w:num>
+  <w:num w:numId="10">
+    <w:abstractNumId w:val="1"/>
+  </w:num>
+  <w:num w:numId="11">
+    <w:abstractNumId w:val="11"/>
+  </w:num>
+  <w:num w:numId="12">
+    <w:abstractNumId w:val="23"/>
+  </w:num>
+  <w:num w:numId="13">
+    <w:abstractNumId w:val="7"/>
+  </w:num>
+  <w:num w:numId="14">
+    <w:abstractNumId w:val="19"/>
+  </w:num>
+  <w:num w:numId="15">
+    <w:abstractNumId w:val="21"/>
+  </w:num>
+  <w:num w:numId="16">
+    <w:abstractNumId w:val="12"/>
+  </w:num>
+  <w:num w:numId="17">
+    <w:abstractNumId w:val="10"/>
+  </w:num>
+  <w:num w:numId="18">
+    <w:abstractNumId w:val="15"/>
+  </w:num>
+  <w:num w:numId="19">
+    <w:abstractNumId w:val="14"/>
+  </w:num>
+  <w:num w:numId="20">
     <w:abstractNumId w:val="8"/>
   </w:num>
-  <w:num w:numId="2">
-    <w:abstractNumId w:val="3"/>
-  </w:num>
-  <w:num w:numId="3">
-    <w:abstractNumId w:val="1"/>
-  </w:num>
-  <w:num w:numId="4">
-    <w:abstractNumId w:val="5"/>
-  </w:num>
-  <w:num w:numId="5">
-    <w:abstractNumId w:val="15"/>
-  </w:num>
-  <w:num w:numId="6">
+  <w:num w:numId="21">
     <w:abstractNumId w:val="17"/>
   </w:num>
-  <w:num w:numId="7">
-    <w:abstractNumId w:val="21"/>
+  <w:num w:numId="22">
+    <w:abstractNumId w:val="13"/>
   </w:num>
-  <w:num w:numId="8">
-    <w:abstractNumId w:val="19"/>
-  </w:num>
-  <w:num w:numId="9">
+  <w:num w:numId="23">
     <w:abstractNumId w:val="4"/>
   </w:num>
-  <w:num w:numId="10">
-    <w:abstractNumId w:val="2"/>
+  <w:num w:numId="24">
+    <w:abstractNumId w:val="24"/>
   </w:num>
-  <w:num w:numId="11">
-    <w:abstractNumId w:val="10"/>
-  </w:num>
-  <w:num w:numId="12">
-    <w:abstractNumId w:val="22"/>
-  </w:num>
-  <w:num w:numId="13">
-    <w:abstractNumId w:val="6"/>
-  </w:num>
-  <w:num w:numId="14">
-    <w:abstractNumId w:val="18"/>
-  </w:num>
-  <w:num w:numId="15">
-    <w:abstractNumId w:val="20"/>
-  </w:num>
-  <w:num w:numId="16">
-    <w:abstractNumId w:val="11"/>
-  </w:num>
-  <w:num w:numId="17">
-    <w:abstractNumId w:val="9"/>
-  </w:num>
-  <w:num w:numId="18">
-    <w:abstractNumId w:val="14"/>
-  </w:num>
-  <w:num w:numId="19">
-    <w:abstractNumId w:val="13"/>
-  </w:num>
-  <w:num w:numId="20">
-    <w:abstractNumId w:val="7"/>
-  </w:num>
-  <w:num w:numId="21">
-    <w:abstractNumId w:val="16"/>
-  </w:num>
-  <w:num w:numId="22">
-    <w:abstractNumId w:val="12"/>
+  <w:num w:numId="25">
+    <w:abstractNumId w:val="3"/>
   </w:num>
 </w:numbering>
 </file>
@@ -25351,6 +28465,7 @@
   <w:style w:type="character" w:default="1" w:styleId="Domylnaczcionkaakapitu">
     <w:name w:val="Default Paragraph Font"/>
     <w:uiPriority w:val="1"/>
+    <w:semiHidden/>
     <w:unhideWhenUsed/>
   </w:style>
   <w:style w:type="table" w:default="1" w:styleId="Standardowy">
@@ -25885,7 +29000,7 @@
 </file>
 
 <file path=customXml/itemProps1.xml><?xml version="1.0" encoding="utf-8"?>
-<ds:datastoreItem xmlns:ds="http://schemas.openxmlformats.org/officeDocument/2006/customXml" ds:itemID="{025DD988-814C-4EED-A339-6547CA5414B8}">
+<ds:datastoreItem xmlns:ds="http://schemas.openxmlformats.org/officeDocument/2006/customXml" ds:itemID="{25787583-387D-4491-8DD1-DBE8C06D2997}">
   <ds:schemaRefs>
     <ds:schemaRef ds:uri="http://schemas.openxmlformats.org/officeDocument/2006/bibliography"/>
   </ds:schemaRefs>

</xml_diff>